<commit_message>
latest file for regulation
</commit_message>
<xml_diff>
--- a/II.1- Relevant Factors/Impact of government action/Impact of Government action(Bruno).docx
+++ b/II.1- Relevant Factors/Impact of government action/Impact of Government action(Bruno).docx
@@ -14,7 +14,7 @@
         <w:rPr>
           <w:lang w:val="en-US"/>
         </w:rPr>
-        <w:t>Impact of Government action in Europe</w:t>
+        <w:t>Impact of Government action</w:t>
       </w:r>
     </w:p>
     <w:p>
@@ -705,6 +705,8 @@
           </wp:inline>
         </w:drawing>
       </w:r>
+      <w:bookmarkStart w:id="0" w:name="_GoBack"/>
+      <w:bookmarkEnd w:id="0"/>
     </w:p>
     <w:p>
       <w:pPr>
@@ -726,13 +728,12 @@
           <w:lang w:val="en-US"/>
         </w:rPr>
       </w:pPr>
-      <w:bookmarkStart w:id="0" w:name="_GoBack"/>
       <w:r>
         <w:rPr>
           <w:noProof/>
         </w:rPr>
         <w:drawing>
-          <wp:inline distT="0" distB="0" distL="0" distR="0">
+          <wp:inline distT="0" distB="0" distL="0" distR="0" wp14:anchorId="58F41920" wp14:editId="2774C841">
             <wp:extent cx="4571429" cy="3361905"/>
             <wp:effectExtent l="0" t="0" r="635" b="0"/>
             <wp:docPr id="10" name="Image 10"/>
@@ -773,7 +774,6 @@
           </wp:inline>
         </w:drawing>
       </w:r>
-      <w:bookmarkEnd w:id="0"/>
     </w:p>
     <w:sectPr>
       <w:pgSz w:w="11906" w:h="16838"/>

</xml_diff>

<commit_message>
finalized Impact of gov action
</commit_message>
<xml_diff>
--- a/II.1- Relevant Factors/Impact of government action/Impact of Government action(Bruno).docx
+++ b/II.1- Relevant Factors/Impact of government action/Impact of Government action(Bruno).docx
@@ -67,8 +67,8 @@
         </w:rPr>
         <w:drawing>
           <wp:inline distT="0" distB="0" distL="0" distR="0" wp14:anchorId="6CCF2DFF" wp14:editId="632481AD">
-            <wp:extent cx="5659820" cy="3757234"/>
-            <wp:effectExtent l="0" t="0" r="0" b="0"/>
+            <wp:extent cx="5653884" cy="3136605"/>
+            <wp:effectExtent l="0" t="0" r="4445" b="6985"/>
             <wp:docPr id="1" name="Image 1"/>
             <wp:cNvGraphicFramePr>
               <a:graphicFrameLocks xmlns:a="http://schemas.openxmlformats.org/drawingml/2006/main" noChangeAspect="1"/>
@@ -88,13 +88,13 @@
                         </a:ext>
                       </a:extLst>
                     </a:blip>
-                    <a:srcRect l="1644" t="15585"/>
+                    <a:srcRect l="1644" t="15585" b="13870"/>
                     <a:stretch/>
                   </pic:blipFill>
                   <pic:spPr bwMode="auto">
                     <a:xfrm>
                       <a:off x="0" y="0"/>
-                      <a:ext cx="5666022" cy="3761351"/>
+                      <a:ext cx="5666022" cy="3143339"/>
                     </a:xfrm>
                     <a:prstGeom prst="rect">
                       <a:avLst/>
@@ -184,15 +184,17 @@
       <w:pPr>
         <w:jc w:val="both"/>
         <w:rPr>
-          <w:lang w:val="en-US"/>
-        </w:rPr>
-      </w:pPr>
-      <w:r>
-        <w:rPr>
-          <w:lang w:val="en-US"/>
+          <w:rStyle w:val="Emphaseintense"/>
+        </w:rPr>
+      </w:pPr>
+      <w:proofErr w:type="gramStart"/>
+      <w:r>
+        <w:rPr>
+          <w:rStyle w:val="Emphaseintense"/>
         </w:rPr>
         <w:t>Subsidies</w:t>
       </w:r>
+      <w:proofErr w:type="gramEnd"/>
     </w:p>
     <w:p>
       <w:pPr>
@@ -207,8 +209,8 @@
         </w:rPr>
         <w:drawing>
           <wp:inline distT="0" distB="0" distL="0" distR="0" wp14:anchorId="0A8FB539" wp14:editId="46280A59">
-            <wp:extent cx="5659821" cy="3578772"/>
-            <wp:effectExtent l="0" t="0" r="0" b="3175"/>
+            <wp:extent cx="5502166" cy="3479085"/>
+            <wp:effectExtent l="0" t="0" r="3810" b="7620"/>
             <wp:docPr id="2" name="Image 2"/>
             <wp:cNvGraphicFramePr>
               <a:graphicFrameLocks xmlns:a="http://schemas.openxmlformats.org/drawingml/2006/main" noChangeAspect="1"/>
@@ -234,7 +236,7 @@
                   <pic:spPr bwMode="auto">
                     <a:xfrm>
                       <a:off x="0" y="0"/>
-                      <a:ext cx="5659821" cy="3578772"/>
+                      <a:ext cx="5502166" cy="3479085"/>
                     </a:xfrm>
                     <a:prstGeom prst="rect">
                       <a:avLst/>
@@ -276,14 +278,6 @@
           <w:lang w:val="en-US"/>
         </w:rPr>
       </w:pPr>
-    </w:p>
-    <w:p>
-      <w:pPr>
-        <w:jc w:val="both"/>
-        <w:rPr>
-          <w:lang w:val="en-US"/>
-        </w:rPr>
-      </w:pPr>
       <w:r>
         <w:rPr>
           <w:lang w:val="en-US"/>
@@ -324,36 +318,32 @@
         </w:rPr>
         <w:t xml:space="preserve">Whether you have a card or not, you can pay a very small amount of money to a station, get a car, and put it back in one of the city’s many stations. </w:t>
       </w:r>
-    </w:p>
-    <w:p>
-      <w:pPr>
-        <w:jc w:val="both"/>
-        <w:rPr>
-          <w:lang w:val="en-US"/>
-        </w:rPr>
-      </w:pPr>
-      <w:r>
-        <w:rPr>
-          <w:lang w:val="en-US"/>
-        </w:rPr>
-        <w:t xml:space="preserve">But other actions are done in many cities. They provide not only subsidies, but also programs such as EV car sharing services. Also, many actions favoring EV users letting them use priority lanes, use parking </w:t>
+      <w:r>
+        <w:rPr>
+          <w:lang w:val="en-US"/>
+        </w:rPr>
+        <w:t>O</w:t>
+      </w:r>
+      <w:r>
+        <w:rPr>
+          <w:lang w:val="en-US"/>
+        </w:rPr>
+        <w:t>ther actions are done in many cities. They provide not only subsidies, but also programs such as EV car sharing services. Also, many actions favoring EV users letting them use priority lanes, use parking</w:t>
+      </w:r>
+      <w:r>
+        <w:rPr>
+          <w:lang w:val="en-US"/>
+        </w:rPr>
+        <w:t xml:space="preserve"> lots</w:t>
       </w:r>
       <w:proofErr w:type="gramStart"/>
       <w:r>
         <w:rPr>
           <w:lang w:val="en-US"/>
         </w:rPr>
-        <w:t>lots, …</w:t>
+        <w:t>, ..</w:t>
       </w:r>
       <w:proofErr w:type="gramEnd"/>
-    </w:p>
-    <w:p>
-      <w:pPr>
-        <w:jc w:val="both"/>
-        <w:rPr>
-          <w:lang w:val="en-US"/>
-        </w:rPr>
-      </w:pPr>
     </w:p>
     <w:p>
       <w:pPr>
@@ -369,7 +359,7 @@
         <w:lastRenderedPageBreak/>
         <w:drawing>
           <wp:inline distT="0" distB="0" distL="0" distR="0" wp14:anchorId="0921CC7B" wp14:editId="70AE3D7B">
-            <wp:extent cx="5759532" cy="4120737"/>
+            <wp:extent cx="5486400" cy="3925321"/>
             <wp:effectExtent l="0" t="0" r="0" b="0"/>
             <wp:docPr id="3" name="Image 3"/>
             <wp:cNvGraphicFramePr>
@@ -396,7 +386,7 @@
                   <pic:spPr bwMode="auto">
                     <a:xfrm>
                       <a:off x="0" y="0"/>
-                      <a:ext cx="5760720" cy="4121587"/>
+                      <a:ext cx="5495449" cy="3931795"/>
                     </a:xfrm>
                     <a:prstGeom prst="rect">
                       <a:avLst/>
@@ -419,11 +409,51 @@
     </w:p>
     <w:p>
       <w:pPr>
+        <w:pStyle w:val="Sous-titre"/>
+        <w:rPr>
+          <w:rStyle w:val="Emphaseintense"/>
+        </w:rPr>
+      </w:pPr>
+      <w:proofErr w:type="spellStart"/>
+      <w:r>
+        <w:rPr>
+          <w:rStyle w:val="Emphaseintense"/>
+        </w:rPr>
+        <w:t>Charging</w:t>
+      </w:r>
+      <w:proofErr w:type="spellEnd"/>
+      <w:r>
+        <w:rPr>
+          <w:rStyle w:val="Emphaseintense"/>
+        </w:rPr>
+        <w:t xml:space="preserve"> stations network</w:t>
+      </w:r>
+    </w:p>
+    <w:p>
+      <w:pPr>
         <w:jc w:val="both"/>
         <w:rPr>
           <w:lang w:val="en-US"/>
         </w:rPr>
       </w:pPr>
+      <w:r>
+        <w:rPr>
+          <w:lang w:val="en-US"/>
+        </w:rPr>
+        <w:t>Another kind of action i</w:t>
+      </w:r>
+      <w:r>
+        <w:rPr>
+          <w:lang w:val="en-US"/>
+        </w:rPr>
+        <w:t>s</w:t>
+      </w:r>
+      <w:r>
+        <w:rPr>
+          <w:lang w:val="en-US"/>
+        </w:rPr>
+        <w:t xml:space="preserve"> the development of the charging stations network, essential to support the EVs’ fleet in a country.</w:t>
+      </w:r>
     </w:p>
     <w:p>
       <w:pPr>
@@ -436,101 +466,32 @@
         <w:rPr>
           <w:lang w:val="en-US"/>
         </w:rPr>
-        <w:br w:type="page"/>
-      </w:r>
-    </w:p>
-    <w:p>
-      <w:pPr>
-        <w:jc w:val="both"/>
-        <w:rPr>
-          <w:lang w:val="en-US"/>
-        </w:rPr>
-      </w:pPr>
-      <w:r>
-        <w:rPr>
-          <w:lang w:val="en-US"/>
-        </w:rPr>
-        <w:lastRenderedPageBreak/>
-        <w:t>Charging stations network</w:t>
-      </w:r>
-    </w:p>
-    <w:p>
-      <w:pPr>
-        <w:jc w:val="both"/>
-        <w:rPr>
-          <w:lang w:val="en-US"/>
-        </w:rPr>
-      </w:pPr>
-      <w:r>
-        <w:rPr>
-          <w:lang w:val="en-US"/>
-        </w:rPr>
-        <w:t>Another kind of action i</w:t>
-      </w:r>
-      <w:r>
-        <w:rPr>
-          <w:lang w:val="en-US"/>
-        </w:rPr>
-        <w:t>s</w:t>
-      </w:r>
-      <w:r>
-        <w:rPr>
-          <w:lang w:val="en-US"/>
-        </w:rPr>
-        <w:t xml:space="preserve"> the development of the charging stations network, essential to support the EVs’ fleet in a country.</w:t>
-      </w:r>
-    </w:p>
-    <w:p>
-      <w:pPr>
-        <w:jc w:val="both"/>
-        <w:rPr>
-          <w:b/>
-          <w:color w:val="FF0000"/>
-          <w:lang w:val="en-US"/>
-        </w:rPr>
-      </w:pPr>
-      <w:r>
-        <w:rPr>
-          <w:b/>
-          <w:color w:val="FF0000"/>
-          <w:lang w:val="en-US"/>
-        </w:rPr>
-        <w:t xml:space="preserve">Pic </w:t>
-      </w:r>
-      <w:proofErr w:type="spellStart"/>
+        <w:t xml:space="preserve">Many </w:t>
+      </w:r>
+      <w:r>
+        <w:rPr>
+          <w:lang w:val="en-US"/>
+        </w:rPr>
+        <w:t>countries have implemented policies regarding the development of charging stations’ network. These policies include financial incentives and subsidies (e.g. 50 million for France), determination of showcase regions, support of R&amp;D, tax incentives to support the creatio</w:t>
+      </w:r>
+      <w:r>
+        <w:rPr>
+          <w:lang w:val="en-US"/>
+        </w:rPr>
+        <w:t xml:space="preserve">n of a charging infrastructure, public advertisement and </w:t>
+      </w:r>
       <w:proofErr w:type="gramStart"/>
       <w:r>
         <w:rPr>
-          <w:b/>
-          <w:color w:val="FF0000"/>
-          <w:lang w:val="en-US"/>
-        </w:rPr>
-        <w:t>cant</w:t>
-      </w:r>
-      <w:proofErr w:type="spellEnd"/>
+          <w:lang w:val="en-US"/>
+        </w:rPr>
+        <w:t>shows, …</w:t>
+      </w:r>
       <w:proofErr w:type="gramEnd"/>
-      <w:r>
-        <w:rPr>
-          <w:b/>
-          <w:color w:val="FF0000"/>
-          <w:lang w:val="en-US"/>
-        </w:rPr>
-        <w:t xml:space="preserve"> go in there text </w:t>
-      </w:r>
-      <w:proofErr w:type="spellStart"/>
-      <w:r>
-        <w:rPr>
-          <w:b/>
-          <w:color w:val="FF0000"/>
-          <w:lang w:val="en-US"/>
-        </w:rPr>
-        <w:t>intead</w:t>
-      </w:r>
-      <w:proofErr w:type="spellEnd"/>
-    </w:p>
-    <w:p>
-      <w:pPr>
-        <w:jc w:val="both"/>
+    </w:p>
+    <w:p>
+      <w:pPr>
+        <w:jc w:val="center"/>
         <w:rPr>
           <w:lang w:val="en-US"/>
         </w:rPr>
@@ -540,53 +501,46 @@
           <w:noProof/>
         </w:rPr>
         <w:drawing>
-          <wp:inline distT="0" distB="0" distL="0" distR="0" wp14:anchorId="67799DBA" wp14:editId="3FA4E720">
-            <wp:extent cx="5581402" cy="5902036"/>
-            <wp:effectExtent l="0" t="0" r="635" b="3810"/>
-            <wp:docPr id="4" name="Image 4"/>
-            <wp:cNvGraphicFramePr>
-              <a:graphicFrameLocks xmlns:a="http://schemas.openxmlformats.org/drawingml/2006/main" noChangeAspect="1"/>
-            </wp:cNvGraphicFramePr>
+          <wp:inline distT="0" distB="0" distL="0" distR="0" wp14:anchorId="228CAE52" wp14:editId="0A0834EB">
+            <wp:extent cx="4572000" cy="2743200"/>
+            <wp:effectExtent l="0" t="0" r="19050" b="19050"/>
+            <wp:docPr id="5" name="Graphique 5"/>
+            <wp:cNvGraphicFramePr/>
             <a:graphic xmlns:a="http://schemas.openxmlformats.org/drawingml/2006/main">
-              <a:graphicData uri="http://schemas.openxmlformats.org/drawingml/2006/picture">
-                <pic:pic xmlns:pic="http://schemas.openxmlformats.org/drawingml/2006/picture">
-                  <pic:nvPicPr>
-                    <pic:cNvPr id="0" name="Capture4.PNG"/>
-                    <pic:cNvPicPr/>
-                  </pic:nvPicPr>
-                  <pic:blipFill rotWithShape="1">
-                    <a:blip r:embed="rId8">
-                      <a:extLst>
-                        <a:ext uri="{28A0092B-C50C-407E-A947-70E740481C1C}">
-                          <a14:useLocalDpi xmlns:a14="http://schemas.microsoft.com/office/drawing/2010/main" val="0"/>
-                        </a:ext>
-                      </a:extLst>
-                    </a:blip>
-                    <a:srcRect r="-40" b="18975"/>
-                    <a:stretch/>
-                  </pic:blipFill>
-                  <pic:spPr bwMode="auto">
-                    <a:xfrm>
-                      <a:off x="0" y="0"/>
-                      <a:ext cx="5595668" cy="5917122"/>
-                    </a:xfrm>
-                    <a:prstGeom prst="rect">
-                      <a:avLst/>
-                    </a:prstGeom>
-                    <a:ln>
-                      <a:noFill/>
-                    </a:ln>
-                    <a:extLst>
-                      <a:ext uri="{53640926-AAD7-44D8-BBD7-CCE9431645EC}">
-                        <a14:shadowObscured xmlns:a14="http://schemas.microsoft.com/office/drawing/2010/main"/>
-                      </a:ext>
-                    </a:extLst>
-                  </pic:spPr>
-                </pic:pic>
+              <a:graphicData uri="http://schemas.openxmlformats.org/drawingml/2006/chart">
+                <c:chart xmlns:c="http://schemas.openxmlformats.org/drawingml/2006/chart" xmlns:r="http://schemas.openxmlformats.org/officeDocument/2006/relationships" r:id="rId8"/>
               </a:graphicData>
             </a:graphic>
           </wp:inline>
         </w:drawing>
+      </w:r>
+    </w:p>
+    <w:p>
+      <w:pPr>
+        <w:rPr>
+          <w:lang w:val="en-US"/>
+        </w:rPr>
+      </w:pPr>
+      <w:r>
+        <w:rPr>
+          <w:lang w:val="en-US"/>
+        </w:rPr>
+        <w:lastRenderedPageBreak/>
+        <w:t xml:space="preserve">The graph above shows us that the most efficient actions are the tax incentives (Netherlands), use of showcase regions (Germany), and of course subsidies (UK, France, </w:t>
+      </w:r>
+      <w:proofErr w:type="gramStart"/>
+      <w:r>
+        <w:rPr>
+          <w:lang w:val="en-US"/>
+        </w:rPr>
+        <w:t>Germany</w:t>
+      </w:r>
+      <w:proofErr w:type="gramEnd"/>
+      <w:r>
+        <w:rPr>
+          <w:lang w:val="en-US"/>
+        </w:rPr>
+        <w:t>).</w:t>
       </w:r>
     </w:p>
     <w:p>
@@ -636,21 +590,21 @@
         <w:rPr>
           <w:lang w:val="en-US"/>
         </w:rPr>
-        <w:t xml:space="preserve">The impact on the sales of charging stations is pretty </w:t>
-      </w:r>
-      <w:proofErr w:type="spellStart"/>
-      <w:r>
-        <w:rPr>
-          <w:lang w:val="en-US"/>
-        </w:rPr>
-        <w:t>obious</w:t>
-      </w:r>
-      <w:proofErr w:type="spellEnd"/>
-      <w:r>
-        <w:rPr>
-          <w:lang w:val="en-US"/>
-        </w:rPr>
-        <w:t>, and, apart from Africa, the increase in the implementations of charging stations is pretty huge.</w:t>
+        <w:t>The impact on the sales of charging stations is pretty ob</w:t>
+      </w:r>
+      <w:r>
+        <w:rPr>
+          <w:lang w:val="en-US"/>
+        </w:rPr>
+        <w:t>v</w:t>
+      </w:r>
+      <w:bookmarkStart w:id="0" w:name="_GoBack"/>
+      <w:bookmarkEnd w:id="0"/>
+      <w:r>
+        <w:rPr>
+          <w:lang w:val="en-US"/>
+        </w:rPr>
+        <w:t>ious, and, apart from Africa, the increase in the implementations of charging stations is pretty huge.</w:t>
       </w:r>
     </w:p>
     <w:p>
@@ -705,8 +659,6 @@
           </wp:inline>
         </w:drawing>
       </w:r>
-      <w:bookmarkStart w:id="0" w:name="_GoBack"/>
-      <w:bookmarkEnd w:id="0"/>
     </w:p>
     <w:p>
       <w:pPr>
@@ -1080,6 +1032,20 @@
       <w:szCs w:val="16"/>
     </w:rPr>
   </w:style>
+  <w:style w:type="character" w:styleId="Emphaseintense">
+    <w:name w:val="Intense Emphasis"/>
+    <w:basedOn w:val="Policepardfaut"/>
+    <w:uiPriority w:val="21"/>
+    <w:qFormat/>
+    <w:rsid w:val="00755988"/>
+    <w:rPr>
+      <w:b/>
+      <w:bCs/>
+      <w:i/>
+      <w:iCs/>
+      <w:color w:val="4F81BD" w:themeColor="accent1"/>
+    </w:rPr>
+  </w:style>
 </w:styles>
 </file>
 
@@ -1378,7 +1344,264 @@
       <w:szCs w:val="16"/>
     </w:rPr>
   </w:style>
+  <w:style w:type="character" w:styleId="Emphaseintense">
+    <w:name w:val="Intense Emphasis"/>
+    <w:basedOn w:val="Policepardfaut"/>
+    <w:uiPriority w:val="21"/>
+    <w:qFormat/>
+    <w:rsid w:val="00755988"/>
+    <w:rPr>
+      <w:b/>
+      <w:bCs/>
+      <w:i/>
+      <w:iCs/>
+      <w:color w:val="4F81BD" w:themeColor="accent1"/>
+    </w:rPr>
+  </w:style>
 </w:styles>
+</file>
+
+<file path=word/charts/chart1.xml><?xml version="1.0" encoding="utf-8"?>
+<c:chartSpace xmlns:c="http://schemas.openxmlformats.org/drawingml/2006/chart" xmlns:a="http://schemas.openxmlformats.org/drawingml/2006/main" xmlns:r="http://schemas.openxmlformats.org/officeDocument/2006/relationships">
+  <c:date1904 val="0"/>
+  <c:lang val="fr-FR"/>
+  <c:roundedCorners val="0"/>
+  <mc:AlternateContent xmlns:mc="http://schemas.openxmlformats.org/markup-compatibility/2006">
+    <mc:Choice xmlns:c14="http://schemas.microsoft.com/office/drawing/2007/8/2/chart" Requires="c14">
+      <c14:style val="102"/>
+    </mc:Choice>
+    <mc:Fallback>
+      <c:style val="2"/>
+    </mc:Fallback>
+  </mc:AlternateContent>
+  <c:chart>
+    <c:title>
+      <c:tx>
+        <c:rich>
+          <a:bodyPr/>
+          <a:lstStyle/>
+          <a:p>
+            <a:pPr>
+              <a:defRPr/>
+            </a:pPr>
+            <a:r>
+              <a:rPr lang="fr-FR"/>
+              <a:t>Charging Points installed in 2013</a:t>
+            </a:r>
+          </a:p>
+        </c:rich>
+      </c:tx>
+      <c:overlay val="0"/>
+    </c:title>
+    <c:autoTitleDeleted val="0"/>
+    <c:plotArea>
+      <c:layout/>
+      <c:barChart>
+        <c:barDir val="col"/>
+        <c:grouping val="stacked"/>
+        <c:varyColors val="0"/>
+        <c:ser>
+          <c:idx val="0"/>
+          <c:order val="0"/>
+          <c:tx>
+            <c:strRef>
+              <c:f>Feuil1!$C$3</c:f>
+              <c:strCache>
+                <c:ptCount val="1"/>
+                <c:pt idx="0">
+                  <c:v>Slow Charger</c:v>
+                </c:pt>
+              </c:strCache>
+            </c:strRef>
+          </c:tx>
+          <c:spPr>
+            <a:solidFill>
+              <a:srgbClr val="00B050"/>
+            </a:solidFill>
+          </c:spPr>
+          <c:invertIfNegative val="0"/>
+          <c:cat>
+            <c:strRef>
+              <c:f>Feuil1!$B$4:$B$9</c:f>
+              <c:strCache>
+                <c:ptCount val="6"/>
+                <c:pt idx="0">
+                  <c:v>NED</c:v>
+                </c:pt>
+                <c:pt idx="1">
+                  <c:v>UK</c:v>
+                </c:pt>
+                <c:pt idx="2">
+                  <c:v>GER</c:v>
+                </c:pt>
+                <c:pt idx="3">
+                  <c:v>FRA</c:v>
+                </c:pt>
+                <c:pt idx="4">
+                  <c:v>PT</c:v>
+                </c:pt>
+                <c:pt idx="5">
+                  <c:v>ESP</c:v>
+                </c:pt>
+              </c:strCache>
+            </c:strRef>
+          </c:cat>
+          <c:val>
+            <c:numRef>
+              <c:f>Feuil1!$C$4:$C$9</c:f>
+              <c:numCache>
+                <c:formatCode>General</c:formatCode>
+                <c:ptCount val="6"/>
+                <c:pt idx="0">
+                  <c:v>6000</c:v>
+                </c:pt>
+                <c:pt idx="1">
+                  <c:v>3000</c:v>
+                </c:pt>
+                <c:pt idx="2">
+                  <c:v>2800</c:v>
+                </c:pt>
+                <c:pt idx="3">
+                  <c:v>1700</c:v>
+                </c:pt>
+                <c:pt idx="4">
+                  <c:v>1000</c:v>
+                </c:pt>
+                <c:pt idx="5">
+                  <c:v>800</c:v>
+                </c:pt>
+              </c:numCache>
+            </c:numRef>
+          </c:val>
+        </c:ser>
+        <c:ser>
+          <c:idx val="1"/>
+          <c:order val="1"/>
+          <c:tx>
+            <c:strRef>
+              <c:f>Feuil1!$D$3</c:f>
+              <c:strCache>
+                <c:ptCount val="1"/>
+                <c:pt idx="0">
+                  <c:v>Fast Charger</c:v>
+                </c:pt>
+              </c:strCache>
+            </c:strRef>
+          </c:tx>
+          <c:invertIfNegative val="0"/>
+          <c:cat>
+            <c:strRef>
+              <c:f>Feuil1!$B$4:$B$9</c:f>
+              <c:strCache>
+                <c:ptCount val="6"/>
+                <c:pt idx="0">
+                  <c:v>NED</c:v>
+                </c:pt>
+                <c:pt idx="1">
+                  <c:v>UK</c:v>
+                </c:pt>
+                <c:pt idx="2">
+                  <c:v>GER</c:v>
+                </c:pt>
+                <c:pt idx="3">
+                  <c:v>FRA</c:v>
+                </c:pt>
+                <c:pt idx="4">
+                  <c:v>PT</c:v>
+                </c:pt>
+                <c:pt idx="5">
+                  <c:v>ESP</c:v>
+                </c:pt>
+              </c:strCache>
+            </c:strRef>
+          </c:cat>
+          <c:val>
+            <c:numRef>
+              <c:f>Feuil1!$D$4:$D$9</c:f>
+              <c:numCache>
+                <c:formatCode>General</c:formatCode>
+                <c:ptCount val="6"/>
+                <c:pt idx="0">
+                  <c:v>120</c:v>
+                </c:pt>
+                <c:pt idx="1">
+                  <c:v>150</c:v>
+                </c:pt>
+                <c:pt idx="2">
+                  <c:v>50</c:v>
+                </c:pt>
+                <c:pt idx="3">
+                  <c:v>100</c:v>
+                </c:pt>
+                <c:pt idx="4">
+                  <c:v>70</c:v>
+                </c:pt>
+                <c:pt idx="5">
+                  <c:v>20</c:v>
+                </c:pt>
+              </c:numCache>
+            </c:numRef>
+          </c:val>
+        </c:ser>
+        <c:dLbls>
+          <c:showLegendKey val="0"/>
+          <c:showVal val="0"/>
+          <c:showCatName val="0"/>
+          <c:showSerName val="0"/>
+          <c:showPercent val="0"/>
+          <c:showBubbleSize val="0"/>
+        </c:dLbls>
+        <c:gapWidth val="150"/>
+        <c:overlap val="100"/>
+        <c:axId val="49998080"/>
+        <c:axId val="50213248"/>
+      </c:barChart>
+      <c:catAx>
+        <c:axId val="49998080"/>
+        <c:scaling>
+          <c:orientation val="minMax"/>
+        </c:scaling>
+        <c:delete val="0"/>
+        <c:axPos val="b"/>
+        <c:majorTickMark val="out"/>
+        <c:minorTickMark val="none"/>
+        <c:tickLblPos val="nextTo"/>
+        <c:crossAx val="50213248"/>
+        <c:crosses val="autoZero"/>
+        <c:auto val="1"/>
+        <c:lblAlgn val="ctr"/>
+        <c:lblOffset val="100"/>
+        <c:noMultiLvlLbl val="0"/>
+      </c:catAx>
+      <c:valAx>
+        <c:axId val="50213248"/>
+        <c:scaling>
+          <c:orientation val="minMax"/>
+        </c:scaling>
+        <c:delete val="0"/>
+        <c:axPos val="l"/>
+        <c:majorGridlines/>
+        <c:numFmt formatCode="General" sourceLinked="1"/>
+        <c:majorTickMark val="out"/>
+        <c:minorTickMark val="none"/>
+        <c:tickLblPos val="nextTo"/>
+        <c:crossAx val="49998080"/>
+        <c:crosses val="autoZero"/>
+        <c:crossBetween val="between"/>
+      </c:valAx>
+    </c:plotArea>
+    <c:legend>
+      <c:legendPos val="r"/>
+      <c:overlay val="0"/>
+    </c:legend>
+    <c:plotVisOnly val="1"/>
+    <c:dispBlanksAs val="gap"/>
+    <c:showDLblsOverMax val="0"/>
+  </c:chart>
+  <c:externalData r:id="rId1">
+    <c:autoUpdate val="0"/>
+  </c:externalData>
+</c:chartSpace>
 </file>
 
 <file path=word/theme/theme1.xml><?xml version="1.0" encoding="utf-8"?>

</xml_diff>

<commit_message>
reread and correct government actions
</commit_message>
<xml_diff>
--- a/II.1- Relevant Factors/Impact of government action/Impact of Government action(Bruno).docx
+++ b/II.1- Relevant Factors/Impact of government action/Impact of Government action(Bruno).docx
@@ -1,6 +1,6 @@
 
 <file path=word/document.xml><?xml version="1.0" encoding="utf-8"?>
-<w:document xmlns:wpc="http://schemas.microsoft.com/office/word/2010/wordprocessingCanvas" xmlns:mc="http://schemas.openxmlformats.org/markup-compatibility/2006" xmlns:o="urn:schemas-microsoft-com:office:office" xmlns:r="http://schemas.openxmlformats.org/officeDocument/2006/relationships" xmlns:m="http://schemas.openxmlformats.org/officeDocument/2006/math" xmlns:v="urn:schemas-microsoft-com:vml" xmlns:wp14="http://schemas.microsoft.com/office/word/2010/wordprocessingDrawing" xmlns:wp="http://schemas.openxmlformats.org/drawingml/2006/wordprocessingDrawing" xmlns:w10="urn:schemas-microsoft-com:office:word" xmlns:w="http://schemas.openxmlformats.org/wordprocessingml/2006/main" xmlns:w14="http://schemas.microsoft.com/office/word/2010/wordml" xmlns:wpg="http://schemas.microsoft.com/office/word/2010/wordprocessingGroup" xmlns:wpi="http://schemas.microsoft.com/office/word/2010/wordprocessingInk" xmlns:wne="http://schemas.microsoft.com/office/word/2006/wordml" xmlns:wps="http://schemas.microsoft.com/office/word/2010/wordprocessingShape" mc:Ignorable="w14 wp14">
+<w:document xmlns:wpc="http://schemas.microsoft.com/office/word/2010/wordprocessingCanvas" xmlns:mc="http://schemas.openxmlformats.org/markup-compatibility/2006" xmlns:o="urn:schemas-microsoft-com:office:office" xmlns:r="http://schemas.openxmlformats.org/officeDocument/2006/relationships" xmlns:m="http://schemas.openxmlformats.org/officeDocument/2006/math" xmlns:v="urn:schemas-microsoft-com:vml" xmlns:wp14="http://schemas.microsoft.com/office/word/2010/wordprocessingDrawing" xmlns:wp="http://schemas.openxmlformats.org/drawingml/2006/wordprocessingDrawing" xmlns:w10="urn:schemas-microsoft-com:office:word" xmlns:w="http://schemas.openxmlformats.org/wordprocessingml/2006/main" xmlns:w14="http://schemas.microsoft.com/office/word/2010/wordml" xmlns:w15="http://schemas.microsoft.com/office/word/2012/wordml" xmlns:wpg="http://schemas.microsoft.com/office/word/2010/wordprocessingGroup" xmlns:wpi="http://schemas.microsoft.com/office/word/2010/wordprocessingInk" xmlns:wne="http://schemas.microsoft.com/office/word/2006/wordml" xmlns:wps="http://schemas.microsoft.com/office/word/2010/wordprocessingShape" mc:Ignorable="w14 w15 wp14">
   <w:body>
     <w:p>
       <w:pPr>
@@ -81,7 +81,7 @@
                     <pic:cNvPicPr/>
                   </pic:nvPicPr>
                   <pic:blipFill rotWithShape="1">
-                    <a:blip r:embed="rId5">
+                    <a:blip r:embed="rId4">
                       <a:extLst>
                         <a:ext uri="{28A0092B-C50C-407E-A947-70E740481C1C}">
                           <a14:useLocalDpi xmlns:a14="http://schemas.microsoft.com/office/drawing/2010/main" val="0"/>
@@ -126,21 +126,19 @@
         <w:rPr>
           <w:lang w:val="en-US"/>
         </w:rPr>
-        <w:t xml:space="preserve">Apart from the development of renewable energies, the need for a new fleet of sustainable vehicles has appeared to be essential to attain these objectives. In order to help such a development, many countries have decided to take measures in </w:t>
-      </w:r>
-      <w:proofErr w:type="spellStart"/>
-      <w:r>
-        <w:rPr>
-          <w:lang w:val="en-US"/>
-        </w:rPr>
-        <w:t>favour</w:t>
-      </w:r>
-      <w:proofErr w:type="spellEnd"/>
-      <w:r>
-        <w:rPr>
-          <w:lang w:val="en-US"/>
-        </w:rPr>
-        <w:t xml:space="preserve"> of the EV market, including not only the vehicles in themselves, but also the charging stations that support the network. We will more specifically consider the example of the European community of countries.</w:t>
+        <w:t>Apart from the development of renewable energies, the need for a new fleet of sustainable vehicles has appeared to be essential to attain these objectives. In order to help such a development, many countries have d</w:t>
+      </w:r>
+      <w:r>
+        <w:rPr>
+          <w:lang w:val="en-US"/>
+        </w:rPr>
+        <w:t>ecided to take measures in favo</w:t>
+      </w:r>
+      <w:r>
+        <w:rPr>
+          <w:lang w:val="en-US"/>
+        </w:rPr>
+        <w:t>r of the EV market, including not only the vehicles themselves, but also the charging stations that support the network. We will more specifically consider the example of the European community of countries.</w:t>
       </w:r>
     </w:p>
     <w:p>
@@ -223,7 +221,7 @@
                     <pic:cNvPicPr/>
                   </pic:nvPicPr>
                   <pic:blipFill rotWithShape="1">
-                    <a:blip r:embed="rId6">
+                    <a:blip r:embed="rId5">
                       <a:extLst>
                         <a:ext uri="{28A0092B-C50C-407E-A947-70E740481C1C}">
                           <a14:useLocalDpi xmlns:a14="http://schemas.microsoft.com/office/drawing/2010/main" val="0"/>
@@ -268,7 +266,19 @@
         <w:rPr>
           <w:lang w:val="en-US"/>
         </w:rPr>
-        <w:t>Subsidies are one of the best weapon countries have to favor a specific market. In this case, they provide a certain amount of money when the car is bought, in order to make the EV market financially more appealing. Even though China, Japan and the USA are in very good position, many European countries also arrive in a very good position when it comes to subsidies per car.</w:t>
+        <w:t xml:space="preserve">Subsidies are one of the best weapon countries have to favor a specific market. In this case, they provide a certain amount of money when the car is bought, in order to make the EV market financially more appealing. Even though China, Japan and the USA are in very good position, many European countries also arrive in </w:t>
+      </w:r>
+      <w:r>
+        <w:rPr>
+          <w:lang w:val="en-US"/>
+        </w:rPr>
+        <w:t>the top leading countries</w:t>
+      </w:r>
+      <w:r>
+        <w:rPr>
+          <w:lang w:val="en-US"/>
+        </w:rPr>
+        <w:t xml:space="preserve"> when it comes to subsidies per car.</w:t>
       </w:r>
     </w:p>
     <w:p>
@@ -284,32 +294,30 @@
         </w:rPr>
         <w:t xml:space="preserve">But all actions in a country are not governmental. Cities also try their best to improve the development of the EV market, in a regional scale. For example, the city </w:t>
       </w:r>
+      <w:r>
+        <w:rPr>
+          <w:lang w:val="en-US"/>
+        </w:rPr>
+        <w:t>o</w:t>
+      </w:r>
+      <w:r>
+        <w:rPr>
+          <w:lang w:val="en-US"/>
+        </w:rPr>
+        <w:t xml:space="preserve">f Paris has created the </w:t>
+      </w:r>
       <w:proofErr w:type="spellStart"/>
       <w:r>
         <w:rPr>
           <w:lang w:val="en-US"/>
         </w:rPr>
-        <w:t>f</w:t>
+        <w:t>Autolib</w:t>
       </w:r>
       <w:proofErr w:type="spellEnd"/>
       <w:r>
         <w:rPr>
           <w:lang w:val="en-US"/>
         </w:rPr>
-        <w:t xml:space="preserve"> Paris has created the </w:t>
-      </w:r>
-      <w:proofErr w:type="spellStart"/>
-      <w:r>
-        <w:rPr>
-          <w:lang w:val="en-US"/>
-        </w:rPr>
-        <w:t>Autolib</w:t>
-      </w:r>
-      <w:proofErr w:type="spellEnd"/>
-      <w:r>
-        <w:rPr>
-          <w:lang w:val="en-US"/>
-        </w:rPr>
         <w:t xml:space="preserve"> program, in which people can use EVs that belong to the city, in the same way than bikes. </w:t>
       </w:r>
       <w:r>
@@ -341,7 +349,7 @@
         <w:rPr>
           <w:lang w:val="en-US"/>
         </w:rPr>
-        <w:t>, ..</w:t>
+        <w:t>,…</w:t>
       </w:r>
       <w:proofErr w:type="gramEnd"/>
     </w:p>
@@ -373,7 +381,7 @@
                     <pic:cNvPicPr/>
                   </pic:nvPicPr>
                   <pic:blipFill rotWithShape="1">
-                    <a:blip r:embed="rId7">
+                    <a:blip r:embed="rId6">
                       <a:extLst>
                         <a:ext uri="{28A0092B-C50C-407E-A947-70E740481C1C}">
                           <a14:useLocalDpi xmlns:a14="http://schemas.microsoft.com/office/drawing/2010/main" val="0"/>
@@ -412,21 +420,15 @@
         <w:pStyle w:val="Sous-titre"/>
         <w:rPr>
           <w:rStyle w:val="Emphaseintense"/>
-        </w:rPr>
-      </w:pPr>
-      <w:proofErr w:type="spellStart"/>
+          <w:lang w:val="en-US"/>
+        </w:rPr>
+      </w:pPr>
       <w:r>
         <w:rPr>
           <w:rStyle w:val="Emphaseintense"/>
-        </w:rPr>
-        <w:t>Charging</w:t>
-      </w:r>
-      <w:proofErr w:type="spellEnd"/>
-      <w:r>
-        <w:rPr>
-          <w:rStyle w:val="Emphaseintense"/>
-        </w:rPr>
-        <w:t xml:space="preserve"> stations network</w:t>
+          <w:lang w:val="en-US"/>
+        </w:rPr>
+        <w:t>Charging stations network</w:t>
       </w:r>
     </w:p>
     <w:p>
@@ -478,14 +480,26 @@
         <w:rPr>
           <w:lang w:val="en-US"/>
         </w:rPr>
-        <w:t xml:space="preserve">n of a charging infrastructure, public advertisement and </w:t>
+        <w:t xml:space="preserve">n of a charging infrastructure, </w:t>
+      </w:r>
+      <w:r>
+        <w:rPr>
+          <w:lang w:val="en-US"/>
+        </w:rPr>
+        <w:t>public advertisement and shows</w:t>
       </w:r>
       <w:proofErr w:type="gramStart"/>
       <w:r>
         <w:rPr>
           <w:lang w:val="en-US"/>
         </w:rPr>
-        <w:t>shows, …</w:t>
+        <w:t>,</w:t>
+      </w:r>
+      <w:r>
+        <w:rPr>
+          <w:lang w:val="en-US"/>
+        </w:rPr>
+        <w:t>…</w:t>
       </w:r>
       <w:proofErr w:type="gramEnd"/>
     </w:p>
@@ -508,7 +522,7 @@
             <wp:cNvGraphicFramePr/>
             <a:graphic xmlns:a="http://schemas.openxmlformats.org/drawingml/2006/main">
               <a:graphicData uri="http://schemas.openxmlformats.org/drawingml/2006/chart">
-                <c:chart xmlns:c="http://schemas.openxmlformats.org/drawingml/2006/chart" xmlns:r="http://schemas.openxmlformats.org/officeDocument/2006/relationships" r:id="rId8"/>
+                <c:chart xmlns:c="http://schemas.openxmlformats.org/drawingml/2006/chart" xmlns:r="http://schemas.openxmlformats.org/officeDocument/2006/relationships" r:id="rId7"/>
               </a:graphicData>
             </a:graphic>
           </wp:inline>
@@ -598,8 +612,6 @@
         </w:rPr>
         <w:t>v</w:t>
       </w:r>
-      <w:bookmarkStart w:id="0" w:name="_GoBack"/>
-      <w:bookmarkEnd w:id="0"/>
       <w:r>
         <w:rPr>
           <w:lang w:val="en-US"/>
@@ -633,7 +645,7 @@
                     <pic:cNvPicPr/>
                   </pic:nvPicPr>
                   <pic:blipFill>
-                    <a:blip r:embed="rId9">
+                    <a:blip r:embed="rId8">
                       <a:extLst>
                         <a:ext uri="{28A0092B-C50C-407E-A947-70E740481C1C}">
                           <a14:useLocalDpi xmlns:a14="http://schemas.microsoft.com/office/drawing/2010/main" val="0"/>
@@ -670,7 +682,21 @@
         <w:rPr>
           <w:lang w:val="en-US"/>
         </w:rPr>
-        <w:t>And the combined effect of EV promotion from countries/cities, and the development of the charging stations network is a similar increase in the sales of EV.</w:t>
+        <w:t>And the combined effect of EV promotion from countries/cities, and the development of the charging stations network</w:t>
+      </w:r>
+      <w:r>
+        <w:rPr>
+          <w:lang w:val="en-US"/>
+        </w:rPr>
+        <w:t>,</w:t>
+      </w:r>
+      <w:bookmarkStart w:id="0" w:name="_GoBack"/>
+      <w:bookmarkEnd w:id="0"/>
+      <w:r>
+        <w:rPr>
+          <w:lang w:val="en-US"/>
+        </w:rPr>
+        <w:t xml:space="preserve"> is a similar increase in the sales of EV.</w:t>
       </w:r>
     </w:p>
     <w:p>
@@ -700,7 +726,7 @@
                     <pic:cNvPicPr/>
                   </pic:nvPicPr>
                   <pic:blipFill>
-                    <a:blip r:embed="rId10">
+                    <a:blip r:embed="rId9">
                       <a:extLst>
                         <a:ext uri="{28A0092B-C50C-407E-A947-70E740481C1C}">
                           <a14:useLocalDpi xmlns:a14="http://schemas.microsoft.com/office/drawing/2010/main" val="0"/>
@@ -738,7 +764,7 @@
 </file>
 
 <file path=word/styles.xml><?xml version="1.0" encoding="utf-8"?>
-<w:styles xmlns:mc="http://schemas.openxmlformats.org/markup-compatibility/2006" xmlns:r="http://schemas.openxmlformats.org/officeDocument/2006/relationships" xmlns:w="http://schemas.openxmlformats.org/wordprocessingml/2006/main" xmlns:w14="http://schemas.microsoft.com/office/word/2010/wordml" mc:Ignorable="w14">
+<w:styles xmlns:mc="http://schemas.openxmlformats.org/markup-compatibility/2006" xmlns:r="http://schemas.openxmlformats.org/officeDocument/2006/relationships" xmlns:w="http://schemas.openxmlformats.org/wordprocessingml/2006/main" xmlns:w14="http://schemas.microsoft.com/office/word/2010/wordml" xmlns:w15="http://schemas.microsoft.com/office/word/2012/wordml" mc:Ignorable="w14 w15">
   <w:docDefaults>
     <w:rPrDefault>
       <w:rPr>
@@ -754,456 +780,378 @@
       </w:pPr>
     </w:pPrDefault>
   </w:docDefaults>
-  <w:latentStyles w:defLockedState="0" w:defUIPriority="99" w:defSemiHidden="1" w:defUnhideWhenUsed="1" w:defQFormat="0" w:count="267">
-    <w:lsdException w:name="Normal" w:semiHidden="0" w:uiPriority="0" w:unhideWhenUsed="0" w:qFormat="1"/>
-    <w:lsdException w:name="heading 1" w:semiHidden="0" w:uiPriority="9" w:unhideWhenUsed="0" w:qFormat="1"/>
-    <w:lsdException w:name="heading 2" w:uiPriority="9" w:qFormat="1"/>
-    <w:lsdException w:name="heading 3" w:uiPriority="9" w:qFormat="1"/>
-    <w:lsdException w:name="heading 4" w:uiPriority="9" w:qFormat="1"/>
-    <w:lsdException w:name="heading 5" w:uiPriority="9" w:qFormat="1"/>
-    <w:lsdException w:name="heading 6" w:uiPriority="9" w:qFormat="1"/>
-    <w:lsdException w:name="heading 7" w:uiPriority="9" w:qFormat="1"/>
-    <w:lsdException w:name="heading 8" w:uiPriority="9" w:qFormat="1"/>
-    <w:lsdException w:name="heading 9" w:uiPriority="9" w:qFormat="1"/>
-    <w:lsdException w:name="toc 1" w:uiPriority="39"/>
-    <w:lsdException w:name="toc 2" w:uiPriority="39"/>
-    <w:lsdException w:name="toc 3" w:uiPriority="39"/>
-    <w:lsdException w:name="toc 4" w:uiPriority="39"/>
-    <w:lsdException w:name="toc 5" w:uiPriority="39"/>
-    <w:lsdException w:name="toc 6" w:uiPriority="39"/>
-    <w:lsdException w:name="toc 7" w:uiPriority="39"/>
-    <w:lsdException w:name="toc 8" w:uiPriority="39"/>
-    <w:lsdException w:name="toc 9" w:uiPriority="39"/>
-    <w:lsdException w:name="caption" w:uiPriority="35" w:qFormat="1"/>
-    <w:lsdException w:name="Title" w:semiHidden="0" w:uiPriority="10" w:unhideWhenUsed="0" w:qFormat="1"/>
-    <w:lsdException w:name="Default Paragraph Font" w:uiPriority="1"/>
-    <w:lsdException w:name="Subtitle" w:semiHidden="0" w:uiPriority="11" w:unhideWhenUsed="0" w:qFormat="1"/>
-    <w:lsdException w:name="Strong" w:semiHidden="0" w:uiPriority="22" w:unhideWhenUsed="0" w:qFormat="1"/>
-    <w:lsdException w:name="Emphasis" w:semiHidden="0" w:uiPriority="20" w:unhideWhenUsed="0" w:qFormat="1"/>
-    <w:lsdException w:name="Table Grid" w:semiHidden="0" w:uiPriority="59" w:unhideWhenUsed="0"/>
-    <w:lsdException w:name="Placeholder Text" w:unhideWhenUsed="0"/>
-    <w:lsdException w:name="No Spacing" w:semiHidden="0" w:uiPriority="1" w:unhideWhenUsed="0" w:qFormat="1"/>
-    <w:lsdException w:name="Light Shading" w:semiHidden="0" w:uiPriority="60" w:unhideWhenUsed="0"/>
-    <w:lsdException w:name="Light List" w:semiHidden="0" w:uiPriority="61" w:unhideWhenUsed="0"/>
-    <w:lsdException w:name="Light Grid" w:semiHidden="0" w:uiPriority="62" w:unhideWhenUsed="0"/>
-    <w:lsdException w:name="Medium Shading 1" w:semiHidden="0" w:uiPriority="63" w:unhideWhenUsed="0"/>
-    <w:lsdException w:name="Medium Shading 2" w:semiHidden="0" w:uiPriority="64" w:unhideWhenUsed="0"/>
-    <w:lsdException w:name="Medium List 1" w:semiHidden="0" w:uiPriority="65" w:unhideWhenUsed="0"/>
-    <w:lsdException w:name="Medium List 2" w:semiHidden="0" w:uiPriority="66" w:unhideWhenUsed="0"/>
-    <w:lsdException w:name="Medium Grid 1" w:semiHidden="0" w:uiPriority="67" w:unhideWhenUsed="0"/>
-    <w:lsdException w:name="Medium Grid 2" w:semiHidden="0" w:uiPriority="68" w:unhideWhenUsed="0"/>
-    <w:lsdException w:name="Medium Grid 3" w:semiHidden="0" w:uiPriority="69" w:unhideWhenUsed="0"/>
-    <w:lsdException w:name="Dark List" w:semiHidden="0" w:uiPriority="70" w:unhideWhenUsed="0"/>
-    <w:lsdException w:name="Colorful Shading" w:semiHidden="0" w:uiPriority="71" w:unhideWhenUsed="0"/>
-    <w:lsdException w:name="Colorful List" w:semiHidden="0" w:uiPriority="72" w:unhideWhenUsed="0"/>
-    <w:lsdException w:name="Colorful Grid" w:semiHidden="0" w:uiPriority="73" w:unhideWhenUsed="0"/>
-    <w:lsdException w:name="Light Shading Accent 1" w:semiHidden="0" w:uiPriority="60" w:unhideWhenUsed="0"/>
-    <w:lsdException w:name="Light List Accent 1" w:semiHidden="0" w:uiPriority="61" w:unhideWhenUsed="0"/>
-    <w:lsdException w:name="Light Grid Accent 1" w:semiHidden="0" w:uiPriority="62" w:unhideWhenUsed="0"/>
-    <w:lsdException w:name="Medium Shading 1 Accent 1" w:semiHidden="0" w:uiPriority="63" w:unhideWhenUsed="0"/>
-    <w:lsdException w:name="Medium Shading 2 Accent 1" w:semiHidden="0" w:uiPriority="64" w:unhideWhenUsed="0"/>
-    <w:lsdException w:name="Medium List 1 Accent 1" w:semiHidden="0" w:uiPriority="65" w:unhideWhenUsed="0"/>
-    <w:lsdException w:name="Revision" w:unhideWhenUsed="0"/>
-    <w:lsdException w:name="List Paragraph" w:semiHidden="0" w:uiPriority="34" w:unhideWhenUsed="0" w:qFormat="1"/>
-    <w:lsdException w:name="Quote" w:semiHidden="0" w:uiPriority="29" w:unhideWhenUsed="0" w:qFormat="1"/>
-    <w:lsdException w:name="Intense Quote" w:semiHidden="0" w:uiPriority="30" w:unhideWhenUsed="0" w:qFormat="1"/>
-    <w:lsdException w:name="Medium List 2 Accent 1" w:semiHidden="0" w:uiPriority="66" w:unhideWhenUsed="0"/>
-    <w:lsdException w:name="Medium Grid 1 Accent 1" w:semiHidden="0" w:uiPriority="67" w:unhideWhenUsed="0"/>
-    <w:lsdException w:name="Medium Grid 2 Accent 1" w:semiHidden="0" w:uiPriority="68" w:unhideWhenUsed="0"/>
-    <w:lsdException w:name="Medium Grid 3 Accent 1" w:semiHidden="0" w:uiPriority="69" w:unhideWhenUsed="0"/>
-    <w:lsdException w:name="Dark List Accent 1" w:semiHidden="0" w:uiPriority="70" w:unhideWhenUsed="0"/>
-    <w:lsdException w:name="Colorful Shading Accent 1" w:semiHidden="0" w:uiPriority="71" w:unhideWhenUsed="0"/>
-    <w:lsdException w:name="Colorful List Accent 1" w:semiHidden="0" w:uiPriority="72" w:unhideWhenUsed="0"/>
-    <w:lsdException w:name="Colorful Grid Accent 1" w:semiHidden="0" w:uiPriority="73" w:unhideWhenUsed="0"/>
-    <w:lsdException w:name="Light Shading Accent 2" w:semiHidden="0" w:uiPriority="60" w:unhideWhenUsed="0"/>
-    <w:lsdException w:name="Light List Accent 2" w:semiHidden="0" w:uiPriority="61" w:unhideWhenUsed="0"/>
-    <w:lsdException w:name="Light Grid Accent 2" w:semiHidden="0" w:uiPriority="62" w:unhideWhenUsed="0"/>
-    <w:lsdException w:name="Medium Shading 1 Accent 2" w:semiHidden="0" w:uiPriority="63" w:unhideWhenUsed="0"/>
-    <w:lsdException w:name="Medium Shading 2 Accent 2" w:semiHidden="0" w:uiPriority="64" w:unhideWhenUsed="0"/>
-    <w:lsdException w:name="Medium List 1 Accent 2" w:semiHidden="0" w:uiPriority="65" w:unhideWhenUsed="0"/>
-    <w:lsdException w:name="Medium List 2 Accent 2" w:semiHidden="0" w:uiPriority="66" w:unhideWhenUsed="0"/>
-    <w:lsdException w:name="Medium Grid 1 Accent 2" w:semiHidden="0" w:uiPriority="67" w:unhideWhenUsed="0"/>
-    <w:lsdException w:name="Medium Grid 2 Accent 2" w:semiHidden="0" w:uiPriority="68" w:unhideWhenUsed="0"/>
-    <w:lsdException w:name="Medium Grid 3 Accent 2" w:semiHidden="0" w:uiPriority="69" w:unhideWhenUsed="0"/>
-    <w:lsdException w:name="Dark List Accent 2" w:semiHidden="0" w:uiPriority="70" w:unhideWhenUsed="0"/>
-    <w:lsdException w:name="Colorful Shading Accent 2" w:semiHidden="0" w:uiPriority="71" w:unhideWhenUsed="0"/>
-    <w:lsdException w:name="Colorful List Accent 2" w:semiHidden="0" w:uiPriority="72" w:unhideWhenUsed="0"/>
-    <w:lsdException w:name="Colorful Grid Accent 2" w:semiHidden="0" w:uiPriority="73" w:unhideWhenUsed="0"/>
-    <w:lsdException w:name="Light Shading Accent 3" w:semiHidden="0" w:uiPriority="60" w:unhideWhenUsed="0"/>
-    <w:lsdException w:name="Light List Accent 3" w:semiHidden="0" w:uiPriority="61" w:unhideWhenUsed="0"/>
-    <w:lsdException w:name="Light Grid Accent 3" w:semiHidden="0" w:uiPriority="62" w:unhideWhenUsed="0"/>
-    <w:lsdException w:name="Medium Shading 1 Accent 3" w:semiHidden="0" w:uiPriority="63" w:unhideWhenUsed="0"/>
-    <w:lsdException w:name="Medium Shading 2 Accent 3" w:semiHidden="0" w:uiPriority="64" w:unhideWhenUsed="0"/>
-    <w:lsdException w:name="Medium List 1 Accent 3" w:semiHidden="0" w:uiPriority="65" w:unhideWhenUsed="0"/>
-    <w:lsdException w:name="Medium List 2 Accent 3" w:semiHidden="0" w:uiPriority="66" w:unhideWhenUsed="0"/>
-    <w:lsdException w:name="Medium Grid 1 Accent 3" w:semiHidden="0" w:uiPriority="67" w:unhideWhenUsed="0"/>
-    <w:lsdException w:name="Medium Grid 2 Accent 3" w:semiHidden="0" w:uiPriority="68" w:unhideWhenUsed="0"/>
-    <w:lsdException w:name="Medium Grid 3 Accent 3" w:semiHidden="0" w:uiPriority="69" w:unhideWhenUsed="0"/>
-    <w:lsdException w:name="Dark List Accent 3" w:semiHidden="0" w:uiPriority="70" w:unhideWhenUsed="0"/>
-    <w:lsdException w:name="Colorful Shading Accent 3" w:semiHidden="0" w:uiPriority="71" w:unhideWhenUsed="0"/>
-    <w:lsdException w:name="Colorful List Accent 3" w:semiHidden="0" w:uiPriority="72" w:unhideWhenUsed="0"/>
-    <w:lsdException w:name="Colorful Grid Accent 3" w:semiHidden="0" w:uiPriority="73" w:unhideWhenUsed="0"/>
-    <w:lsdException w:name="Light Shading Accent 4" w:semiHidden="0" w:uiPriority="60" w:unhideWhenUsed="0"/>
-    <w:lsdException w:name="Light List Accent 4" w:semiHidden="0" w:uiPriority="61" w:unhideWhenUsed="0"/>
-    <w:lsdException w:name="Light Grid Accent 4" w:semiHidden="0" w:uiPriority="62" w:unhideWhenUsed="0"/>
-    <w:lsdException w:name="Medium Shading 1 Accent 4" w:semiHidden="0" w:uiPriority="63" w:unhideWhenUsed="0"/>
-    <w:lsdException w:name="Medium Shading 2 Accent 4" w:semiHidden="0" w:uiPriority="64" w:unhideWhenUsed="0"/>
-    <w:lsdException w:name="Medium List 1 Accent 4" w:semiHidden="0" w:uiPriority="65" w:unhideWhenUsed="0"/>
-    <w:lsdException w:name="Medium List 2 Accent 4" w:semiHidden="0" w:uiPriority="66" w:unhideWhenUsed="0"/>
-    <w:lsdException w:name="Medium Grid 1 Accent 4" w:semiHidden="0" w:uiPriority="67" w:unhideWhenUsed="0"/>
-    <w:lsdException w:name="Medium Grid 2 Accent 4" w:semiHidden="0" w:uiPriority="68" w:unhideWhenUsed="0"/>
-    <w:lsdException w:name="Medium Grid 3 Accent 4" w:semiHidden="0" w:uiPriority="69" w:unhideWhenUsed="0"/>
-    <w:lsdException w:name="Dark List Accent 4" w:semiHidden="0" w:uiPriority="70" w:unhideWhenUsed="0"/>
-    <w:lsdException w:name="Colorful Shading Accent 4" w:semiHidden="0" w:uiPriority="71" w:unhideWhenUsed="0"/>
-    <w:lsdException w:name="Colorful List Accent 4" w:semiHidden="0" w:uiPriority="72" w:unhideWhenUsed="0"/>
-    <w:lsdException w:name="Colorful Grid Accent 4" w:semiHidden="0" w:uiPriority="73" w:unhideWhenUsed="0"/>
-    <w:lsdException w:name="Light Shading Accent 5" w:semiHidden="0" w:uiPriority="60" w:unhideWhenUsed="0"/>
-    <w:lsdException w:name="Light List Accent 5" w:semiHidden="0" w:uiPriority="61" w:unhideWhenUsed="0"/>
-    <w:lsdException w:name="Light Grid Accent 5" w:semiHidden="0" w:uiPriority="62" w:unhideWhenUsed="0"/>
-    <w:lsdException w:name="Medium Shading 1 Accent 5" w:semiHidden="0" w:uiPriority="63" w:unhideWhenUsed="0"/>
-    <w:lsdException w:name="Medium Shading 2 Accent 5" w:semiHidden="0" w:uiPriority="64" w:unhideWhenUsed="0"/>
-    <w:lsdException w:name="Medium List 1 Accent 5" w:semiHidden="0" w:uiPriority="65" w:unhideWhenUsed="0"/>
-    <w:lsdException w:name="Medium List 2 Accent 5" w:semiHidden="0" w:uiPriority="66" w:unhideWhenUsed="0"/>
-    <w:lsdException w:name="Medium Grid 1 Accent 5" w:semiHidden="0" w:uiPriority="67" w:unhideWhenUsed="0"/>
-    <w:lsdException w:name="Medium Grid 2 Accent 5" w:semiHidden="0" w:uiPriority="68" w:unhideWhenUsed="0"/>
-    <w:lsdException w:name="Medium Grid 3 Accent 5" w:semiHidden="0" w:uiPriority="69" w:unhideWhenUsed="0"/>
-    <w:lsdException w:name="Dark List Accent 5" w:semiHidden="0" w:uiPriority="70" w:unhideWhenUsed="0"/>
-    <w:lsdException w:name="Colorful Shading Accent 5" w:semiHidden="0" w:uiPriority="71" w:unhideWhenUsed="0"/>
-    <w:lsdException w:name="Colorful List Accent 5" w:semiHidden="0" w:uiPriority="72" w:unhideWhenUsed="0"/>
-    <w:lsdException w:name="Colorful Grid Accent 5" w:semiHidden="0" w:uiPriority="73" w:unhideWhenUsed="0"/>
-    <w:lsdException w:name="Light Shading Accent 6" w:semiHidden="0" w:uiPriority="60" w:unhideWhenUsed="0"/>
-    <w:lsdException w:name="Light List Accent 6" w:semiHidden="0" w:uiPriority="61" w:unhideWhenUsed="0"/>
-    <w:lsdException w:name="Light Grid Accent 6" w:semiHidden="0" w:uiPriority="62" w:unhideWhenUsed="0"/>
-    <w:lsdException w:name="Medium Shading 1 Accent 6" w:semiHidden="0" w:uiPriority="63" w:unhideWhenUsed="0"/>
-    <w:lsdException w:name="Medium Shading 2 Accent 6" w:semiHidden="0" w:uiPriority="64" w:unhideWhenUsed="0"/>
-    <w:lsdException w:name="Medium List 1 Accent 6" w:semiHidden="0" w:uiPriority="65" w:unhideWhenUsed="0"/>
-    <w:lsdException w:name="Medium List 2 Accent 6" w:semiHidden="0" w:uiPriority="66" w:unhideWhenUsed="0"/>
-    <w:lsdException w:name="Medium Grid 1 Accent 6" w:semiHidden="0" w:uiPriority="67" w:unhideWhenUsed="0"/>
-    <w:lsdException w:name="Medium Grid 2 Accent 6" w:semiHidden="0" w:uiPriority="68" w:unhideWhenUsed="0"/>
-    <w:lsdException w:name="Medium Grid 3 Accent 6" w:semiHidden="0" w:uiPriority="69" w:unhideWhenUsed="0"/>
-    <w:lsdException w:name="Dark List Accent 6" w:semiHidden="0" w:uiPriority="70" w:unhideWhenUsed="0"/>
-    <w:lsdException w:name="Colorful Shading Accent 6" w:semiHidden="0" w:uiPriority="71" w:unhideWhenUsed="0"/>
-    <w:lsdException w:name="Colorful List Accent 6" w:semiHidden="0" w:uiPriority="72" w:unhideWhenUsed="0"/>
-    <w:lsdException w:name="Colorful Grid Accent 6" w:semiHidden="0" w:uiPriority="73" w:unhideWhenUsed="0"/>
-    <w:lsdException w:name="Subtle Emphasis" w:semiHidden="0" w:uiPriority="19" w:unhideWhenUsed="0" w:qFormat="1"/>
-    <w:lsdException w:name="Intense Emphasis" w:semiHidden="0" w:uiPriority="21" w:unhideWhenUsed="0" w:qFormat="1"/>
-    <w:lsdException w:name="Subtle Reference" w:semiHidden="0" w:uiPriority="31" w:unhideWhenUsed="0" w:qFormat="1"/>
-    <w:lsdException w:name="Intense Reference" w:semiHidden="0" w:uiPriority="32" w:unhideWhenUsed="0" w:qFormat="1"/>
-    <w:lsdException w:name="Book Title" w:semiHidden="0" w:uiPriority="33" w:unhideWhenUsed="0" w:qFormat="1"/>
-    <w:lsdException w:name="Bibliography" w:uiPriority="37"/>
-    <w:lsdException w:name="TOC Heading" w:uiPriority="39" w:qFormat="1"/>
-  </w:latentStyles>
-  <w:style w:type="paragraph" w:default="1" w:styleId="Normal">
-    <w:name w:val="Normal"/>
-    <w:qFormat/>
-  </w:style>
-  <w:style w:type="character" w:default="1" w:styleId="Policepardfaut">
-    <w:name w:val="Default Paragraph Font"/>
-    <w:uiPriority w:val="1"/>
-    <w:semiHidden/>
-    <w:unhideWhenUsed/>
-  </w:style>
-  <w:style w:type="table" w:default="1" w:styleId="TableauNormal">
-    <w:name w:val="Normal Table"/>
-    <w:uiPriority w:val="99"/>
-    <w:semiHidden/>
-    <w:unhideWhenUsed/>
-    <w:tblPr>
-      <w:tblInd w:w="0" w:type="dxa"/>
-      <w:tblCellMar>
-        <w:top w:w="0" w:type="dxa"/>
-        <w:left w:w="108" w:type="dxa"/>
-        <w:bottom w:w="0" w:type="dxa"/>
-        <w:right w:w="108" w:type="dxa"/>
-      </w:tblCellMar>
-    </w:tblPr>
-  </w:style>
-  <w:style w:type="numbering" w:default="1" w:styleId="Aucuneliste">
-    <w:name w:val="No List"/>
-    <w:uiPriority w:val="99"/>
-    <w:semiHidden/>
-    <w:unhideWhenUsed/>
-  </w:style>
-  <w:style w:type="paragraph" w:styleId="Titre">
-    <w:name w:val="Title"/>
-    <w:basedOn w:val="Normal"/>
-    <w:next w:val="Normal"/>
-    <w:link w:val="TitreCar"/>
-    <w:uiPriority w:val="10"/>
-    <w:qFormat/>
-    <w:rsid w:val="001A75E4"/>
-    <w:pPr>
-      <w:pBdr>
-        <w:bottom w:val="single" w:sz="8" w:space="4" w:color="4F81BD" w:themeColor="accent1"/>
-      </w:pBdr>
-      <w:spacing w:after="300" w:line="240" w:lineRule="auto"/>
-      <w:contextualSpacing/>
-    </w:pPr>
-    <w:rPr>
-      <w:rFonts w:asciiTheme="majorHAnsi" w:eastAsiaTheme="majorEastAsia" w:hAnsiTheme="majorHAnsi" w:cstheme="majorBidi"/>
-      <w:color w:val="17365D" w:themeColor="text2" w:themeShade="BF"/>
-      <w:spacing w:val="5"/>
-      <w:kern w:val="28"/>
-      <w:sz w:val="52"/>
-      <w:szCs w:val="52"/>
-    </w:rPr>
-  </w:style>
-  <w:style w:type="character" w:customStyle="1" w:styleId="TitreCar">
-    <w:name w:val="Titre Car"/>
-    <w:basedOn w:val="Policepardfaut"/>
-    <w:link w:val="Titre"/>
-    <w:uiPriority w:val="10"/>
-    <w:rsid w:val="001A75E4"/>
-    <w:rPr>
-      <w:rFonts w:asciiTheme="majorHAnsi" w:eastAsiaTheme="majorEastAsia" w:hAnsiTheme="majorHAnsi" w:cstheme="majorBidi"/>
-      <w:color w:val="17365D" w:themeColor="text2" w:themeShade="BF"/>
-      <w:spacing w:val="5"/>
-      <w:kern w:val="28"/>
-      <w:sz w:val="52"/>
-      <w:szCs w:val="52"/>
-    </w:rPr>
-  </w:style>
-  <w:style w:type="paragraph" w:styleId="Sous-titre">
-    <w:name w:val="Subtitle"/>
-    <w:basedOn w:val="Normal"/>
-    <w:next w:val="Normal"/>
-    <w:link w:val="Sous-titreCar"/>
-    <w:uiPriority w:val="11"/>
-    <w:qFormat/>
-    <w:rsid w:val="001A75E4"/>
-    <w:pPr>
-      <w:numPr>
-        <w:ilvl w:val="1"/>
-      </w:numPr>
-    </w:pPr>
-    <w:rPr>
-      <w:rFonts w:asciiTheme="majorHAnsi" w:eastAsiaTheme="majorEastAsia" w:hAnsiTheme="majorHAnsi" w:cstheme="majorBidi"/>
-      <w:i/>
-      <w:iCs/>
-      <w:color w:val="4F81BD" w:themeColor="accent1"/>
-      <w:spacing w:val="15"/>
-      <w:sz w:val="24"/>
-      <w:szCs w:val="24"/>
-    </w:rPr>
-  </w:style>
-  <w:style w:type="character" w:customStyle="1" w:styleId="Sous-titreCar">
-    <w:name w:val="Sous-titre Car"/>
-    <w:basedOn w:val="Policepardfaut"/>
-    <w:link w:val="Sous-titre"/>
-    <w:uiPriority w:val="11"/>
-    <w:rsid w:val="001A75E4"/>
-    <w:rPr>
-      <w:rFonts w:asciiTheme="majorHAnsi" w:eastAsiaTheme="majorEastAsia" w:hAnsiTheme="majorHAnsi" w:cstheme="majorBidi"/>
-      <w:i/>
-      <w:iCs/>
-      <w:color w:val="4F81BD" w:themeColor="accent1"/>
-      <w:spacing w:val="15"/>
-      <w:sz w:val="24"/>
-      <w:szCs w:val="24"/>
-    </w:rPr>
-  </w:style>
-  <w:style w:type="paragraph" w:styleId="Textedebulles">
-    <w:name w:val="Balloon Text"/>
-    <w:basedOn w:val="Normal"/>
-    <w:link w:val="TextedebullesCar"/>
-    <w:uiPriority w:val="99"/>
-    <w:semiHidden/>
-    <w:unhideWhenUsed/>
-    <w:rsid w:val="001A75E4"/>
-    <w:pPr>
-      <w:spacing w:after="0" w:line="240" w:lineRule="auto"/>
-    </w:pPr>
-    <w:rPr>
-      <w:rFonts w:ascii="Tahoma" w:hAnsi="Tahoma" w:cs="Tahoma"/>
-      <w:sz w:val="16"/>
-      <w:szCs w:val="16"/>
-    </w:rPr>
-  </w:style>
-  <w:style w:type="character" w:customStyle="1" w:styleId="TextedebullesCar">
-    <w:name w:val="Texte de bulles Car"/>
-    <w:basedOn w:val="Policepardfaut"/>
-    <w:link w:val="Textedebulles"/>
-    <w:uiPriority w:val="99"/>
-    <w:semiHidden/>
-    <w:rsid w:val="001A75E4"/>
-    <w:rPr>
-      <w:rFonts w:ascii="Tahoma" w:hAnsi="Tahoma" w:cs="Tahoma"/>
-      <w:sz w:val="16"/>
-      <w:szCs w:val="16"/>
-    </w:rPr>
-  </w:style>
-  <w:style w:type="character" w:styleId="Emphaseintense">
-    <w:name w:val="Intense Emphasis"/>
-    <w:basedOn w:val="Policepardfaut"/>
-    <w:uiPriority w:val="21"/>
-    <w:qFormat/>
-    <w:rsid w:val="00755988"/>
-    <w:rPr>
-      <w:b/>
-      <w:bCs/>
-      <w:i/>
-      <w:iCs/>
-      <w:color w:val="4F81BD" w:themeColor="accent1"/>
-    </w:rPr>
-  </w:style>
-</w:styles>
-</file>
-
-<file path=word/stylesWithEffects.xml><?xml version="1.0" encoding="utf-8"?>
-<w:styles xmlns:wpc="http://schemas.microsoft.com/office/word/2010/wordprocessingCanvas" xmlns:mc="http://schemas.openxmlformats.org/markup-compatibility/2006" xmlns:o="urn:schemas-microsoft-com:office:office" xmlns:r="http://schemas.openxmlformats.org/officeDocument/2006/relationships" xmlns:m="http://schemas.openxmlformats.org/officeDocument/2006/math" xmlns:v="urn:schemas-microsoft-com:vml" xmlns:wp14="http://schemas.microsoft.com/office/word/2010/wordprocessingDrawing" xmlns:wp="http://schemas.openxmlformats.org/drawingml/2006/wordprocessingDrawing" xmlns:w10="urn:schemas-microsoft-com:office:word" xmlns:w="http://schemas.openxmlformats.org/wordprocessingml/2006/main" xmlns:w14="http://schemas.microsoft.com/office/word/2010/wordml" xmlns:wpg="http://schemas.microsoft.com/office/word/2010/wordprocessingGroup" xmlns:wpi="http://schemas.microsoft.com/office/word/2010/wordprocessingInk" xmlns:wne="http://schemas.microsoft.com/office/word/2006/wordml" xmlns:wps="http://schemas.microsoft.com/office/word/2010/wordprocessingShape" mc:Ignorable="w14 wp14">
-  <w:docDefaults>
-    <w:rPrDefault>
-      <w:rPr>
-        <w:rFonts w:asciiTheme="minorHAnsi" w:eastAsiaTheme="minorEastAsia" w:hAnsiTheme="minorHAnsi" w:cstheme="minorBidi"/>
-        <w:sz w:val="22"/>
-        <w:szCs w:val="22"/>
-        <w:lang w:val="fr-FR" w:eastAsia="zh-CN" w:bidi="ar-SA"/>
-      </w:rPr>
-    </w:rPrDefault>
-    <w:pPrDefault>
-      <w:pPr>
-        <w:spacing w:after="200" w:line="276" w:lineRule="auto"/>
-      </w:pPr>
-    </w:pPrDefault>
-  </w:docDefaults>
-  <w:latentStyles w:defLockedState="0" w:defUIPriority="99" w:defSemiHidden="1" w:defUnhideWhenUsed="1" w:defQFormat="0" w:count="267">
-    <w:lsdException w:name="Normal" w:semiHidden="0" w:uiPriority="0" w:unhideWhenUsed="0" w:qFormat="1"/>
-    <w:lsdException w:name="heading 1" w:semiHidden="0" w:uiPriority="9" w:unhideWhenUsed="0" w:qFormat="1"/>
-    <w:lsdException w:name="heading 2" w:uiPriority="9" w:qFormat="1"/>
-    <w:lsdException w:name="heading 3" w:uiPriority="9" w:qFormat="1"/>
-    <w:lsdException w:name="heading 4" w:uiPriority="9" w:qFormat="1"/>
-    <w:lsdException w:name="heading 5" w:uiPriority="9" w:qFormat="1"/>
-    <w:lsdException w:name="heading 6" w:uiPriority="9" w:qFormat="1"/>
-    <w:lsdException w:name="heading 7" w:uiPriority="9" w:qFormat="1"/>
-    <w:lsdException w:name="heading 8" w:uiPriority="9" w:qFormat="1"/>
-    <w:lsdException w:name="heading 9" w:uiPriority="9" w:qFormat="1"/>
-    <w:lsdException w:name="toc 1" w:uiPriority="39"/>
-    <w:lsdException w:name="toc 2" w:uiPriority="39"/>
-    <w:lsdException w:name="toc 3" w:uiPriority="39"/>
-    <w:lsdException w:name="toc 4" w:uiPriority="39"/>
-    <w:lsdException w:name="toc 5" w:uiPriority="39"/>
-    <w:lsdException w:name="toc 6" w:uiPriority="39"/>
-    <w:lsdException w:name="toc 7" w:uiPriority="39"/>
-    <w:lsdException w:name="toc 8" w:uiPriority="39"/>
-    <w:lsdException w:name="toc 9" w:uiPriority="39"/>
-    <w:lsdException w:name="caption" w:uiPriority="35" w:qFormat="1"/>
-    <w:lsdException w:name="Title" w:semiHidden="0" w:uiPriority="10" w:unhideWhenUsed="0" w:qFormat="1"/>
-    <w:lsdException w:name="Default Paragraph Font" w:uiPriority="1"/>
-    <w:lsdException w:name="Subtitle" w:semiHidden="0" w:uiPriority="11" w:unhideWhenUsed="0" w:qFormat="1"/>
-    <w:lsdException w:name="Strong" w:semiHidden="0" w:uiPriority="22" w:unhideWhenUsed="0" w:qFormat="1"/>
-    <w:lsdException w:name="Emphasis" w:semiHidden="0" w:uiPriority="20" w:unhideWhenUsed="0" w:qFormat="1"/>
-    <w:lsdException w:name="Table Grid" w:semiHidden="0" w:uiPriority="59" w:unhideWhenUsed="0"/>
-    <w:lsdException w:name="Placeholder Text" w:unhideWhenUsed="0"/>
-    <w:lsdException w:name="No Spacing" w:semiHidden="0" w:uiPriority="1" w:unhideWhenUsed="0" w:qFormat="1"/>
-    <w:lsdException w:name="Light Shading" w:semiHidden="0" w:uiPriority="60" w:unhideWhenUsed="0"/>
-    <w:lsdException w:name="Light List" w:semiHidden="0" w:uiPriority="61" w:unhideWhenUsed="0"/>
-    <w:lsdException w:name="Light Grid" w:semiHidden="0" w:uiPriority="62" w:unhideWhenUsed="0"/>
-    <w:lsdException w:name="Medium Shading 1" w:semiHidden="0" w:uiPriority="63" w:unhideWhenUsed="0"/>
-    <w:lsdException w:name="Medium Shading 2" w:semiHidden="0" w:uiPriority="64" w:unhideWhenUsed="0"/>
-    <w:lsdException w:name="Medium List 1" w:semiHidden="0" w:uiPriority="65" w:unhideWhenUsed="0"/>
-    <w:lsdException w:name="Medium List 2" w:semiHidden="0" w:uiPriority="66" w:unhideWhenUsed="0"/>
-    <w:lsdException w:name="Medium Grid 1" w:semiHidden="0" w:uiPriority="67" w:unhideWhenUsed="0"/>
-    <w:lsdException w:name="Medium Grid 2" w:semiHidden="0" w:uiPriority="68" w:unhideWhenUsed="0"/>
-    <w:lsdException w:name="Medium Grid 3" w:semiHidden="0" w:uiPriority="69" w:unhideWhenUsed="0"/>
-    <w:lsdException w:name="Dark List" w:semiHidden="0" w:uiPriority="70" w:unhideWhenUsed="0"/>
-    <w:lsdException w:name="Colorful Shading" w:semiHidden="0" w:uiPriority="71" w:unhideWhenUsed="0"/>
-    <w:lsdException w:name="Colorful List" w:semiHidden="0" w:uiPriority="72" w:unhideWhenUsed="0"/>
-    <w:lsdException w:name="Colorful Grid" w:semiHidden="0" w:uiPriority="73" w:unhideWhenUsed="0"/>
-    <w:lsdException w:name="Light Shading Accent 1" w:semiHidden="0" w:uiPriority="60" w:unhideWhenUsed="0"/>
-    <w:lsdException w:name="Light List Accent 1" w:semiHidden="0" w:uiPriority="61" w:unhideWhenUsed="0"/>
-    <w:lsdException w:name="Light Grid Accent 1" w:semiHidden="0" w:uiPriority="62" w:unhideWhenUsed="0"/>
-    <w:lsdException w:name="Medium Shading 1 Accent 1" w:semiHidden="0" w:uiPriority="63" w:unhideWhenUsed="0"/>
-    <w:lsdException w:name="Medium Shading 2 Accent 1" w:semiHidden="0" w:uiPriority="64" w:unhideWhenUsed="0"/>
-    <w:lsdException w:name="Medium List 1 Accent 1" w:semiHidden="0" w:uiPriority="65" w:unhideWhenUsed="0"/>
-    <w:lsdException w:name="Revision" w:unhideWhenUsed="0"/>
-    <w:lsdException w:name="List Paragraph" w:semiHidden="0" w:uiPriority="34" w:unhideWhenUsed="0" w:qFormat="1"/>
-    <w:lsdException w:name="Quote" w:semiHidden="0" w:uiPriority="29" w:unhideWhenUsed="0" w:qFormat="1"/>
-    <w:lsdException w:name="Intense Quote" w:semiHidden="0" w:uiPriority="30" w:unhideWhenUsed="0" w:qFormat="1"/>
-    <w:lsdException w:name="Medium List 2 Accent 1" w:semiHidden="0" w:uiPriority="66" w:unhideWhenUsed="0"/>
-    <w:lsdException w:name="Medium Grid 1 Accent 1" w:semiHidden="0" w:uiPriority="67" w:unhideWhenUsed="0"/>
-    <w:lsdException w:name="Medium Grid 2 Accent 1" w:semiHidden="0" w:uiPriority="68" w:unhideWhenUsed="0"/>
-    <w:lsdException w:name="Medium Grid 3 Accent 1" w:semiHidden="0" w:uiPriority="69" w:unhideWhenUsed="0"/>
-    <w:lsdException w:name="Dark List Accent 1" w:semiHidden="0" w:uiPriority="70" w:unhideWhenUsed="0"/>
-    <w:lsdException w:name="Colorful Shading Accent 1" w:semiHidden="0" w:uiPriority="71" w:unhideWhenUsed="0"/>
-    <w:lsdException w:name="Colorful List Accent 1" w:semiHidden="0" w:uiPriority="72" w:unhideWhenUsed="0"/>
-    <w:lsdException w:name="Colorful Grid Accent 1" w:semiHidden="0" w:uiPriority="73" w:unhideWhenUsed="0"/>
-    <w:lsdException w:name="Light Shading Accent 2" w:semiHidden="0" w:uiPriority="60" w:unhideWhenUsed="0"/>
-    <w:lsdException w:name="Light List Accent 2" w:semiHidden="0" w:uiPriority="61" w:unhideWhenUsed="0"/>
-    <w:lsdException w:name="Light Grid Accent 2" w:semiHidden="0" w:uiPriority="62" w:unhideWhenUsed="0"/>
-    <w:lsdException w:name="Medium Shading 1 Accent 2" w:semiHidden="0" w:uiPriority="63" w:unhideWhenUsed="0"/>
-    <w:lsdException w:name="Medium Shading 2 Accent 2" w:semiHidden="0" w:uiPriority="64" w:unhideWhenUsed="0"/>
-    <w:lsdException w:name="Medium List 1 Accent 2" w:semiHidden="0" w:uiPriority="65" w:unhideWhenUsed="0"/>
-    <w:lsdException w:name="Medium List 2 Accent 2" w:semiHidden="0" w:uiPriority="66" w:unhideWhenUsed="0"/>
-    <w:lsdException w:name="Medium Grid 1 Accent 2" w:semiHidden="0" w:uiPriority="67" w:unhideWhenUsed="0"/>
-    <w:lsdException w:name="Medium Grid 2 Accent 2" w:semiHidden="0" w:uiPriority="68" w:unhideWhenUsed="0"/>
-    <w:lsdException w:name="Medium Grid 3 Accent 2" w:semiHidden="0" w:uiPriority="69" w:unhideWhenUsed="0"/>
-    <w:lsdException w:name="Dark List Accent 2" w:semiHidden="0" w:uiPriority="70" w:unhideWhenUsed="0"/>
-    <w:lsdException w:name="Colorful Shading Accent 2" w:semiHidden="0" w:uiPriority="71" w:unhideWhenUsed="0"/>
-    <w:lsdException w:name="Colorful List Accent 2" w:semiHidden="0" w:uiPriority="72" w:unhideWhenUsed="0"/>
-    <w:lsdException w:name="Colorful Grid Accent 2" w:semiHidden="0" w:uiPriority="73" w:unhideWhenUsed="0"/>
-    <w:lsdException w:name="Light Shading Accent 3" w:semiHidden="0" w:uiPriority="60" w:unhideWhenUsed="0"/>
-    <w:lsdException w:name="Light List Accent 3" w:semiHidden="0" w:uiPriority="61" w:unhideWhenUsed="0"/>
-    <w:lsdException w:name="Light Grid Accent 3" w:semiHidden="0" w:uiPriority="62" w:unhideWhenUsed="0"/>
-    <w:lsdException w:name="Medium Shading 1 Accent 3" w:semiHidden="0" w:uiPriority="63" w:unhideWhenUsed="0"/>
-    <w:lsdException w:name="Medium Shading 2 Accent 3" w:semiHidden="0" w:uiPriority="64" w:unhideWhenUsed="0"/>
-    <w:lsdException w:name="Medium List 1 Accent 3" w:semiHidden="0" w:uiPriority="65" w:unhideWhenUsed="0"/>
-    <w:lsdException w:name="Medium List 2 Accent 3" w:semiHidden="0" w:uiPriority="66" w:unhideWhenUsed="0"/>
-    <w:lsdException w:name="Medium Grid 1 Accent 3" w:semiHidden="0" w:uiPriority="67" w:unhideWhenUsed="0"/>
-    <w:lsdException w:name="Medium Grid 2 Accent 3" w:semiHidden="0" w:uiPriority="68" w:unhideWhenUsed="0"/>
-    <w:lsdException w:name="Medium Grid 3 Accent 3" w:semiHidden="0" w:uiPriority="69" w:unhideWhenUsed="0"/>
-    <w:lsdException w:name="Dark List Accent 3" w:semiHidden="0" w:uiPriority="70" w:unhideWhenUsed="0"/>
-    <w:lsdException w:name="Colorful Shading Accent 3" w:semiHidden="0" w:uiPriority="71" w:unhideWhenUsed="0"/>
-    <w:lsdException w:name="Colorful List Accent 3" w:semiHidden="0" w:uiPriority="72" w:unhideWhenUsed="0"/>
-    <w:lsdException w:name="Colorful Grid Accent 3" w:semiHidden="0" w:uiPriority="73" w:unhideWhenUsed="0"/>
-    <w:lsdException w:name="Light Shading Accent 4" w:semiHidden="0" w:uiPriority="60" w:unhideWhenUsed="0"/>
-    <w:lsdException w:name="Light List Accent 4" w:semiHidden="0" w:uiPriority="61" w:unhideWhenUsed="0"/>
-    <w:lsdException w:name="Light Grid Accent 4" w:semiHidden="0" w:uiPriority="62" w:unhideWhenUsed="0"/>
-    <w:lsdException w:name="Medium Shading 1 Accent 4" w:semiHidden="0" w:uiPriority="63" w:unhideWhenUsed="0"/>
-    <w:lsdException w:name="Medium Shading 2 Accent 4" w:semiHidden="0" w:uiPriority="64" w:unhideWhenUsed="0"/>
-    <w:lsdException w:name="Medium List 1 Accent 4" w:semiHidden="0" w:uiPriority="65" w:unhideWhenUsed="0"/>
-    <w:lsdException w:name="Medium List 2 Accent 4" w:semiHidden="0" w:uiPriority="66" w:unhideWhenUsed="0"/>
-    <w:lsdException w:name="Medium Grid 1 Accent 4" w:semiHidden="0" w:uiPriority="67" w:unhideWhenUsed="0"/>
-    <w:lsdException w:name="Medium Grid 2 Accent 4" w:semiHidden="0" w:uiPriority="68" w:unhideWhenUsed="0"/>
-    <w:lsdException w:name="Medium Grid 3 Accent 4" w:semiHidden="0" w:uiPriority="69" w:unhideWhenUsed="0"/>
-    <w:lsdException w:name="Dark List Accent 4" w:semiHidden="0" w:uiPriority="70" w:unhideWhenUsed="0"/>
-    <w:lsdException w:name="Colorful Shading Accent 4" w:semiHidden="0" w:uiPriority="71" w:unhideWhenUsed="0"/>
-    <w:lsdException w:name="Colorful List Accent 4" w:semiHidden="0" w:uiPriority="72" w:unhideWhenUsed="0"/>
-    <w:lsdException w:name="Colorful Grid Accent 4" w:semiHidden="0" w:uiPriority="73" w:unhideWhenUsed="0"/>
-    <w:lsdException w:name="Light Shading Accent 5" w:semiHidden="0" w:uiPriority="60" w:unhideWhenUsed="0"/>
-    <w:lsdException w:name="Light List Accent 5" w:semiHidden="0" w:uiPriority="61" w:unhideWhenUsed="0"/>
-    <w:lsdException w:name="Light Grid Accent 5" w:semiHidden="0" w:uiPriority="62" w:unhideWhenUsed="0"/>
-    <w:lsdException w:name="Medium Shading 1 Accent 5" w:semiHidden="0" w:uiPriority="63" w:unhideWhenUsed="0"/>
-    <w:lsdException w:name="Medium Shading 2 Accent 5" w:semiHidden="0" w:uiPriority="64" w:unhideWhenUsed="0"/>
-    <w:lsdException w:name="Medium List 1 Accent 5" w:semiHidden="0" w:uiPriority="65" w:unhideWhenUsed="0"/>
-    <w:lsdException w:name="Medium List 2 Accent 5" w:semiHidden="0" w:uiPriority="66" w:unhideWhenUsed="0"/>
-    <w:lsdException w:name="Medium Grid 1 Accent 5" w:semiHidden="0" w:uiPriority="67" w:unhideWhenUsed="0"/>
-    <w:lsdException w:name="Medium Grid 2 Accent 5" w:semiHidden="0" w:uiPriority="68" w:unhideWhenUsed="0"/>
-    <w:lsdException w:name="Medium Grid 3 Accent 5" w:semiHidden="0" w:uiPriority="69" w:unhideWhenUsed="0"/>
-    <w:lsdException w:name="Dark List Accent 5" w:semiHidden="0" w:uiPriority="70" w:unhideWhenUsed="0"/>
-    <w:lsdException w:name="Colorful Shading Accent 5" w:semiHidden="0" w:uiPriority="71" w:unhideWhenUsed="0"/>
-    <w:lsdException w:name="Colorful List Accent 5" w:semiHidden="0" w:uiPriority="72" w:unhideWhenUsed="0"/>
-    <w:lsdException w:name="Colorful Grid Accent 5" w:semiHidden="0" w:uiPriority="73" w:unhideWhenUsed="0"/>
-    <w:lsdException w:name="Light Shading Accent 6" w:semiHidden="0" w:uiPriority="60" w:unhideWhenUsed="0"/>
-    <w:lsdException w:name="Light List Accent 6" w:semiHidden="0" w:uiPriority="61" w:unhideWhenUsed="0"/>
-    <w:lsdException w:name="Light Grid Accent 6" w:semiHidden="0" w:uiPriority="62" w:unhideWhenUsed="0"/>
-    <w:lsdException w:name="Medium Shading 1 Accent 6" w:semiHidden="0" w:uiPriority="63" w:unhideWhenUsed="0"/>
-    <w:lsdException w:name="Medium Shading 2 Accent 6" w:semiHidden="0" w:uiPriority="64" w:unhideWhenUsed="0"/>
-    <w:lsdException w:name="Medium List 1 Accent 6" w:semiHidden="0" w:uiPriority="65" w:unhideWhenUsed="0"/>
-    <w:lsdException w:name="Medium List 2 Accent 6" w:semiHidden="0" w:uiPriority="66" w:unhideWhenUsed="0"/>
-    <w:lsdException w:name="Medium Grid 1 Accent 6" w:semiHidden="0" w:uiPriority="67" w:unhideWhenUsed="0"/>
-    <w:lsdException w:name="Medium Grid 2 Accent 6" w:semiHidden="0" w:uiPriority="68" w:unhideWhenUsed="0"/>
-    <w:lsdException w:name="Medium Grid 3 Accent 6" w:semiHidden="0" w:uiPriority="69" w:unhideWhenUsed="0"/>
-    <w:lsdException w:name="Dark List Accent 6" w:semiHidden="0" w:uiPriority="70" w:unhideWhenUsed="0"/>
-    <w:lsdException w:name="Colorful Shading Accent 6" w:semiHidden="0" w:uiPriority="71" w:unhideWhenUsed="0"/>
-    <w:lsdException w:name="Colorful List Accent 6" w:semiHidden="0" w:uiPriority="72" w:unhideWhenUsed="0"/>
-    <w:lsdException w:name="Colorful Grid Accent 6" w:semiHidden="0" w:uiPriority="73" w:unhideWhenUsed="0"/>
-    <w:lsdException w:name="Subtle Emphasis" w:semiHidden="0" w:uiPriority="19" w:unhideWhenUsed="0" w:qFormat="1"/>
-    <w:lsdException w:name="Intense Emphasis" w:semiHidden="0" w:uiPriority="21" w:unhideWhenUsed="0" w:qFormat="1"/>
-    <w:lsdException w:name="Subtle Reference" w:semiHidden="0" w:uiPriority="31" w:unhideWhenUsed="0" w:qFormat="1"/>
-    <w:lsdException w:name="Intense Reference" w:semiHidden="0" w:uiPriority="32" w:unhideWhenUsed="0" w:qFormat="1"/>
-    <w:lsdException w:name="Book Title" w:semiHidden="0" w:uiPriority="33" w:unhideWhenUsed="0" w:qFormat="1"/>
-    <w:lsdException w:name="Bibliography" w:uiPriority="37"/>
-    <w:lsdException w:name="TOC Heading" w:uiPriority="39" w:qFormat="1"/>
+  <w:latentStyles w:defLockedState="0" w:defUIPriority="99" w:defSemiHidden="0" w:defUnhideWhenUsed="0" w:defQFormat="0" w:count="371">
+    <w:lsdException w:name="Normal" w:uiPriority="0" w:qFormat="1"/>
+    <w:lsdException w:name="heading 1" w:uiPriority="9" w:qFormat="1"/>
+    <w:lsdException w:name="heading 2" w:semiHidden="1" w:uiPriority="9" w:unhideWhenUsed="1" w:qFormat="1"/>
+    <w:lsdException w:name="heading 3" w:semiHidden="1" w:uiPriority="9" w:unhideWhenUsed="1" w:qFormat="1"/>
+    <w:lsdException w:name="heading 4" w:semiHidden="1" w:uiPriority="9" w:unhideWhenUsed="1" w:qFormat="1"/>
+    <w:lsdException w:name="heading 5" w:semiHidden="1" w:uiPriority="9" w:unhideWhenUsed="1" w:qFormat="1"/>
+    <w:lsdException w:name="heading 6" w:semiHidden="1" w:uiPriority="9" w:unhideWhenUsed="1" w:qFormat="1"/>
+    <w:lsdException w:name="heading 7" w:semiHidden="1" w:uiPriority="9" w:unhideWhenUsed="1" w:qFormat="1"/>
+    <w:lsdException w:name="heading 8" w:semiHidden="1" w:uiPriority="9" w:unhideWhenUsed="1" w:qFormat="1"/>
+    <w:lsdException w:name="heading 9" w:semiHidden="1" w:uiPriority="9" w:unhideWhenUsed="1" w:qFormat="1"/>
+    <w:lsdException w:name="index 1" w:semiHidden="1" w:unhideWhenUsed="1"/>
+    <w:lsdException w:name="index 2" w:semiHidden="1" w:unhideWhenUsed="1"/>
+    <w:lsdException w:name="index 3" w:semiHidden="1" w:unhideWhenUsed="1"/>
+    <w:lsdException w:name="index 4" w:semiHidden="1" w:unhideWhenUsed="1"/>
+    <w:lsdException w:name="index 5" w:semiHidden="1" w:unhideWhenUsed="1"/>
+    <w:lsdException w:name="index 6" w:semiHidden="1" w:unhideWhenUsed="1"/>
+    <w:lsdException w:name="index 7" w:semiHidden="1" w:unhideWhenUsed="1"/>
+    <w:lsdException w:name="index 8" w:semiHidden="1" w:unhideWhenUsed="1"/>
+    <w:lsdException w:name="index 9" w:semiHidden="1" w:unhideWhenUsed="1"/>
+    <w:lsdException w:name="toc 1" w:semiHidden="1" w:uiPriority="39" w:unhideWhenUsed="1"/>
+    <w:lsdException w:name="toc 2" w:semiHidden="1" w:uiPriority="39" w:unhideWhenUsed="1"/>
+    <w:lsdException w:name="toc 3" w:semiHidden="1" w:uiPriority="39" w:unhideWhenUsed="1"/>
+    <w:lsdException w:name="toc 4" w:semiHidden="1" w:uiPriority="39" w:unhideWhenUsed="1"/>
+    <w:lsdException w:name="toc 5" w:semiHidden="1" w:uiPriority="39" w:unhideWhenUsed="1"/>
+    <w:lsdException w:name="toc 6" w:semiHidden="1" w:uiPriority="39" w:unhideWhenUsed="1"/>
+    <w:lsdException w:name="toc 7" w:semiHidden="1" w:uiPriority="39" w:unhideWhenUsed="1"/>
+    <w:lsdException w:name="toc 8" w:semiHidden="1" w:uiPriority="39" w:unhideWhenUsed="1"/>
+    <w:lsdException w:name="toc 9" w:semiHidden="1" w:uiPriority="39" w:unhideWhenUsed="1"/>
+    <w:lsdException w:name="Normal Indent" w:semiHidden="1" w:unhideWhenUsed="1"/>
+    <w:lsdException w:name="footnote text" w:semiHidden="1" w:unhideWhenUsed="1"/>
+    <w:lsdException w:name="annotation text" w:semiHidden="1" w:unhideWhenUsed="1"/>
+    <w:lsdException w:name="header" w:semiHidden="1" w:unhideWhenUsed="1"/>
+    <w:lsdException w:name="footer" w:semiHidden="1" w:unhideWhenUsed="1"/>
+    <w:lsdException w:name="index heading" w:semiHidden="1" w:unhideWhenUsed="1"/>
+    <w:lsdException w:name="caption" w:semiHidden="1" w:uiPriority="35" w:unhideWhenUsed="1" w:qFormat="1"/>
+    <w:lsdException w:name="table of figures" w:semiHidden="1" w:unhideWhenUsed="1"/>
+    <w:lsdException w:name="envelope address" w:semiHidden="1" w:unhideWhenUsed="1"/>
+    <w:lsdException w:name="envelope return" w:semiHidden="1" w:unhideWhenUsed="1"/>
+    <w:lsdException w:name="footnote reference" w:semiHidden="1" w:unhideWhenUsed="1"/>
+    <w:lsdException w:name="annotation reference" w:semiHidden="1" w:unhideWhenUsed="1"/>
+    <w:lsdException w:name="line number" w:semiHidden="1" w:unhideWhenUsed="1"/>
+    <w:lsdException w:name="page number" w:semiHidden="1" w:unhideWhenUsed="1"/>
+    <w:lsdException w:name="endnote reference" w:semiHidden="1" w:unhideWhenUsed="1"/>
+    <w:lsdException w:name="endnote text" w:semiHidden="1" w:unhideWhenUsed="1"/>
+    <w:lsdException w:name="table of authorities" w:semiHidden="1" w:unhideWhenUsed="1"/>
+    <w:lsdException w:name="macro" w:semiHidden="1" w:unhideWhenUsed="1"/>
+    <w:lsdException w:name="toa heading" w:semiHidden="1" w:unhideWhenUsed="1"/>
+    <w:lsdException w:name="List" w:semiHidden="1" w:unhideWhenUsed="1"/>
+    <w:lsdException w:name="List Bullet" w:semiHidden="1" w:unhideWhenUsed="1"/>
+    <w:lsdException w:name="List Number" w:semiHidden="1" w:unhideWhenUsed="1"/>
+    <w:lsdException w:name="List 2" w:semiHidden="1" w:unhideWhenUsed="1"/>
+    <w:lsdException w:name="List 3" w:semiHidden="1" w:unhideWhenUsed="1"/>
+    <w:lsdException w:name="List 4" w:semiHidden="1" w:unhideWhenUsed="1"/>
+    <w:lsdException w:name="List 5" w:semiHidden="1" w:unhideWhenUsed="1"/>
+    <w:lsdException w:name="List Bullet 2" w:semiHidden="1" w:unhideWhenUsed="1"/>
+    <w:lsdException w:name="List Bullet 3" w:semiHidden="1" w:unhideWhenUsed="1"/>
+    <w:lsdException w:name="List Bullet 4" w:semiHidden="1" w:unhideWhenUsed="1"/>
+    <w:lsdException w:name="List Bullet 5" w:semiHidden="1" w:unhideWhenUsed="1"/>
+    <w:lsdException w:name="List Number 2" w:semiHidden="1" w:unhideWhenUsed="1"/>
+    <w:lsdException w:name="List Number 3" w:semiHidden="1" w:unhideWhenUsed="1"/>
+    <w:lsdException w:name="List Number 4" w:semiHidden="1" w:unhideWhenUsed="1"/>
+    <w:lsdException w:name="List Number 5" w:semiHidden="1" w:unhideWhenUsed="1"/>
+    <w:lsdException w:name="Title" w:uiPriority="10" w:qFormat="1"/>
+    <w:lsdException w:name="Closing" w:semiHidden="1" w:unhideWhenUsed="1"/>
+    <w:lsdException w:name="Signature" w:semiHidden="1" w:unhideWhenUsed="1"/>
+    <w:lsdException w:name="Default Paragraph Font" w:semiHidden="1" w:uiPriority="1" w:unhideWhenUsed="1"/>
+    <w:lsdException w:name="Body Text" w:semiHidden="1" w:unhideWhenUsed="1"/>
+    <w:lsdException w:name="Body Text Indent" w:semiHidden="1" w:unhideWhenUsed="1"/>
+    <w:lsdException w:name="List Continue" w:semiHidden="1" w:unhideWhenUsed="1"/>
+    <w:lsdException w:name="List Continue 2" w:semiHidden="1" w:unhideWhenUsed="1"/>
+    <w:lsdException w:name="List Continue 3" w:semiHidden="1" w:unhideWhenUsed="1"/>
+    <w:lsdException w:name="List Continue 4" w:semiHidden="1" w:unhideWhenUsed="1"/>
+    <w:lsdException w:name="List Continue 5" w:semiHidden="1" w:unhideWhenUsed="1"/>
+    <w:lsdException w:name="Message Header" w:semiHidden="1" w:unhideWhenUsed="1"/>
+    <w:lsdException w:name="Subtitle" w:uiPriority="11" w:qFormat="1"/>
+    <w:lsdException w:name="Salutation" w:semiHidden="1" w:unhideWhenUsed="1"/>
+    <w:lsdException w:name="Date" w:semiHidden="1" w:unhideWhenUsed="1"/>
+    <w:lsdException w:name="Body Text First Indent" w:semiHidden="1" w:unhideWhenUsed="1"/>
+    <w:lsdException w:name="Body Text First Indent 2" w:semiHidden="1" w:unhideWhenUsed="1"/>
+    <w:lsdException w:name="Note Heading" w:semiHidden="1" w:unhideWhenUsed="1"/>
+    <w:lsdException w:name="Body Text 2" w:semiHidden="1" w:unhideWhenUsed="1"/>
+    <w:lsdException w:name="Body Text 3" w:semiHidden="1" w:unhideWhenUsed="1"/>
+    <w:lsdException w:name="Body Text Indent 2" w:semiHidden="1" w:unhideWhenUsed="1"/>
+    <w:lsdException w:name="Body Text Indent 3" w:semiHidden="1" w:unhideWhenUsed="1"/>
+    <w:lsdException w:name="Block Text" w:semiHidden="1" w:unhideWhenUsed="1"/>
+    <w:lsdException w:name="Hyperlink" w:semiHidden="1" w:unhideWhenUsed="1"/>
+    <w:lsdException w:name="FollowedHyperlink" w:semiHidden="1" w:unhideWhenUsed="1"/>
+    <w:lsdException w:name="Strong" w:uiPriority="22" w:qFormat="1"/>
+    <w:lsdException w:name="Emphasis" w:uiPriority="20" w:qFormat="1"/>
+    <w:lsdException w:name="Document Map" w:semiHidden="1" w:unhideWhenUsed="1"/>
+    <w:lsdException w:name="Plain Text" w:semiHidden="1" w:unhideWhenUsed="1"/>
+    <w:lsdException w:name="E-mail Signature" w:semiHidden="1" w:unhideWhenUsed="1"/>
+    <w:lsdException w:name="HTML Top of Form" w:semiHidden="1" w:unhideWhenUsed="1"/>
+    <w:lsdException w:name="HTML Bottom of Form" w:semiHidden="1" w:unhideWhenUsed="1"/>
+    <w:lsdException w:name="Normal (Web)" w:semiHidden="1" w:unhideWhenUsed="1"/>
+    <w:lsdException w:name="HTML Acronym" w:semiHidden="1" w:unhideWhenUsed="1"/>
+    <w:lsdException w:name="HTML Address" w:semiHidden="1" w:unhideWhenUsed="1"/>
+    <w:lsdException w:name="HTML Cite" w:semiHidden="1" w:unhideWhenUsed="1"/>
+    <w:lsdException w:name="HTML Code" w:semiHidden="1" w:unhideWhenUsed="1"/>
+    <w:lsdException w:name="HTML Definition" w:semiHidden="1" w:unhideWhenUsed="1"/>
+    <w:lsdException w:name="HTML Keyboard" w:semiHidden="1" w:unhideWhenUsed="1"/>
+    <w:lsdException w:name="HTML Preformatted" w:semiHidden="1" w:unhideWhenUsed="1"/>
+    <w:lsdException w:name="HTML Sample" w:semiHidden="1" w:unhideWhenUsed="1"/>
+    <w:lsdException w:name="HTML Typewriter" w:semiHidden="1" w:unhideWhenUsed="1"/>
+    <w:lsdException w:name="HTML Variable" w:semiHidden="1" w:unhideWhenUsed="1"/>
+    <w:lsdException w:name="Normal Table" w:semiHidden="1" w:unhideWhenUsed="1"/>
+    <w:lsdException w:name="annotation subject" w:semiHidden="1" w:unhideWhenUsed="1"/>
+    <w:lsdException w:name="No List" w:semiHidden="1" w:unhideWhenUsed="1"/>
+    <w:lsdException w:name="Outline List 1" w:semiHidden="1" w:unhideWhenUsed="1"/>
+    <w:lsdException w:name="Outline List 2" w:semiHidden="1" w:unhideWhenUsed="1"/>
+    <w:lsdException w:name="Outline List 3" w:semiHidden="1" w:unhideWhenUsed="1"/>
+    <w:lsdException w:name="Table Simple 1" w:semiHidden="1" w:unhideWhenUsed="1"/>
+    <w:lsdException w:name="Table Simple 2" w:semiHidden="1" w:unhideWhenUsed="1"/>
+    <w:lsdException w:name="Table Simple 3" w:semiHidden="1" w:unhideWhenUsed="1"/>
+    <w:lsdException w:name="Table Classic 1" w:semiHidden="1" w:unhideWhenUsed="1"/>
+    <w:lsdException w:name="Table Classic 2" w:semiHidden="1" w:unhideWhenUsed="1"/>
+    <w:lsdException w:name="Table Classic 3" w:semiHidden="1" w:unhideWhenUsed="1"/>
+    <w:lsdException w:name="Table Classic 4" w:semiHidden="1" w:unhideWhenUsed="1"/>
+    <w:lsdException w:name="Table Colorful 1" w:semiHidden="1" w:unhideWhenUsed="1"/>
+    <w:lsdException w:name="Table Colorful 2" w:semiHidden="1" w:unhideWhenUsed="1"/>
+    <w:lsdException w:name="Table Colorful 3" w:semiHidden="1" w:unhideWhenUsed="1"/>
+    <w:lsdException w:name="Table Columns 1" w:semiHidden="1" w:unhideWhenUsed="1"/>
+    <w:lsdException w:name="Table Columns 2" w:semiHidden="1" w:unhideWhenUsed="1"/>
+    <w:lsdException w:name="Table Columns 3" w:semiHidden="1" w:unhideWhenUsed="1"/>
+    <w:lsdException w:name="Table Columns 4" w:semiHidden="1" w:unhideWhenUsed="1"/>
+    <w:lsdException w:name="Table Columns 5" w:semiHidden="1" w:unhideWhenUsed="1"/>
+    <w:lsdException w:name="Table Grid 1" w:semiHidden="1" w:unhideWhenUsed="1"/>
+    <w:lsdException w:name="Table Grid 2" w:semiHidden="1" w:unhideWhenUsed="1"/>
+    <w:lsdException w:name="Table Grid 3" w:semiHidden="1" w:unhideWhenUsed="1"/>
+    <w:lsdException w:name="Table Grid 4" w:semiHidden="1" w:unhideWhenUsed="1"/>
+    <w:lsdException w:name="Table Grid 5" w:semiHidden="1" w:unhideWhenUsed="1"/>
+    <w:lsdException w:name="Table Grid 6" w:semiHidden="1" w:unhideWhenUsed="1"/>
+    <w:lsdException w:name="Table Grid 7" w:semiHidden="1" w:unhideWhenUsed="1"/>
+    <w:lsdException w:name="Table Grid 8" w:semiHidden="1" w:unhideWhenUsed="1"/>
+    <w:lsdException w:name="Table List 1" w:semiHidden="1" w:unhideWhenUsed="1"/>
+    <w:lsdException w:name="Table List 2" w:semiHidden="1" w:unhideWhenUsed="1"/>
+    <w:lsdException w:name="Table List 3" w:semiHidden="1" w:unhideWhenUsed="1"/>
+    <w:lsdException w:name="Table List 4" w:semiHidden="1" w:unhideWhenUsed="1"/>
+    <w:lsdException w:name="Table List 5" w:semiHidden="1" w:unhideWhenUsed="1"/>
+    <w:lsdException w:name="Table List 6" w:semiHidden="1" w:unhideWhenUsed="1"/>
+    <w:lsdException w:name="Table List 7" w:semiHidden="1" w:unhideWhenUsed="1"/>
+    <w:lsdException w:name="Table List 8" w:semiHidden="1" w:unhideWhenUsed="1"/>
+    <w:lsdException w:name="Table 3D effects 1" w:semiHidden="1" w:unhideWhenUsed="1"/>
+    <w:lsdException w:name="Table 3D effects 2" w:semiHidden="1" w:unhideWhenUsed="1"/>
+    <w:lsdException w:name="Table 3D effects 3" w:semiHidden="1" w:unhideWhenUsed="1"/>
+    <w:lsdException w:name="Table Contemporary" w:semiHidden="1" w:unhideWhenUsed="1"/>
+    <w:lsdException w:name="Table Elegant" w:semiHidden="1" w:unhideWhenUsed="1"/>
+    <w:lsdException w:name="Table Professional" w:semiHidden="1" w:unhideWhenUsed="1"/>
+    <w:lsdException w:name="Table Subtle 1" w:semiHidden="1" w:unhideWhenUsed="1"/>
+    <w:lsdException w:name="Table Subtle 2" w:semiHidden="1" w:unhideWhenUsed="1"/>
+    <w:lsdException w:name="Table Web 1" w:semiHidden="1" w:unhideWhenUsed="1"/>
+    <w:lsdException w:name="Table Web 2" w:semiHidden="1" w:unhideWhenUsed="1"/>
+    <w:lsdException w:name="Table Web 3" w:semiHidden="1" w:unhideWhenUsed="1"/>
+    <w:lsdException w:name="Balloon Text" w:semiHidden="1" w:unhideWhenUsed="1"/>
+    <w:lsdException w:name="Table Grid" w:uiPriority="59"/>
+    <w:lsdException w:name="Table Theme" w:semiHidden="1" w:unhideWhenUsed="1"/>
+    <w:lsdException w:name="Placeholder Text" w:semiHidden="1"/>
+    <w:lsdException w:name="No Spacing" w:uiPriority="1" w:qFormat="1"/>
+    <w:lsdException w:name="Light Shading" w:uiPriority="60"/>
+    <w:lsdException w:name="Light List" w:uiPriority="61"/>
+    <w:lsdException w:name="Light Grid" w:uiPriority="62"/>
+    <w:lsdException w:name="Medium Shading 1" w:uiPriority="63"/>
+    <w:lsdException w:name="Medium Shading 2" w:uiPriority="64"/>
+    <w:lsdException w:name="Medium List 1" w:uiPriority="65"/>
+    <w:lsdException w:name="Medium List 2" w:uiPriority="66"/>
+    <w:lsdException w:name="Medium Grid 1" w:uiPriority="67"/>
+    <w:lsdException w:name="Medium Grid 2" w:uiPriority="68"/>
+    <w:lsdException w:name="Medium Grid 3" w:uiPriority="69"/>
+    <w:lsdException w:name="Dark List" w:uiPriority="70"/>
+    <w:lsdException w:name="Colorful Shading" w:uiPriority="71"/>
+    <w:lsdException w:name="Colorful List" w:uiPriority="72"/>
+    <w:lsdException w:name="Colorful Grid" w:uiPriority="73"/>
+    <w:lsdException w:name="Light Shading Accent 1" w:uiPriority="60"/>
+    <w:lsdException w:name="Light List Accent 1" w:uiPriority="61"/>
+    <w:lsdException w:name="Light Grid Accent 1" w:uiPriority="62"/>
+    <w:lsdException w:name="Medium Shading 1 Accent 1" w:uiPriority="63"/>
+    <w:lsdException w:name="Medium Shading 2 Accent 1" w:uiPriority="64"/>
+    <w:lsdException w:name="Medium List 1 Accent 1" w:uiPriority="65"/>
+    <w:lsdException w:name="Revision" w:semiHidden="1"/>
+    <w:lsdException w:name="List Paragraph" w:uiPriority="34" w:qFormat="1"/>
+    <w:lsdException w:name="Quote" w:uiPriority="29" w:qFormat="1"/>
+    <w:lsdException w:name="Intense Quote" w:uiPriority="30" w:qFormat="1"/>
+    <w:lsdException w:name="Medium List 2 Accent 1" w:uiPriority="66"/>
+    <w:lsdException w:name="Medium Grid 1 Accent 1" w:uiPriority="67"/>
+    <w:lsdException w:name="Medium Grid 2 Accent 1" w:uiPriority="68"/>
+    <w:lsdException w:name="Medium Grid 3 Accent 1" w:uiPriority="69"/>
+    <w:lsdException w:name="Dark List Accent 1" w:uiPriority="70"/>
+    <w:lsdException w:name="Colorful Shading Accent 1" w:uiPriority="71"/>
+    <w:lsdException w:name="Colorful List Accent 1" w:uiPriority="72"/>
+    <w:lsdException w:name="Colorful Grid Accent 1" w:uiPriority="73"/>
+    <w:lsdException w:name="Light Shading Accent 2" w:uiPriority="60"/>
+    <w:lsdException w:name="Light List Accent 2" w:uiPriority="61"/>
+    <w:lsdException w:name="Light Grid Accent 2" w:uiPriority="62"/>
+    <w:lsdException w:name="Medium Shading 1 Accent 2" w:uiPriority="63"/>
+    <w:lsdException w:name="Medium Shading 2 Accent 2" w:uiPriority="64"/>
+    <w:lsdException w:name="Medium List 1 Accent 2" w:uiPriority="65"/>
+    <w:lsdException w:name="Medium List 2 Accent 2" w:uiPriority="66"/>
+    <w:lsdException w:name="Medium Grid 1 Accent 2" w:uiPriority="67"/>
+    <w:lsdException w:name="Medium Grid 2 Accent 2" w:uiPriority="68"/>
+    <w:lsdException w:name="Medium Grid 3 Accent 2" w:uiPriority="69"/>
+    <w:lsdException w:name="Dark List Accent 2" w:uiPriority="70"/>
+    <w:lsdException w:name="Colorful Shading Accent 2" w:uiPriority="71"/>
+    <w:lsdException w:name="Colorful List Accent 2" w:uiPriority="72"/>
+    <w:lsdException w:name="Colorful Grid Accent 2" w:uiPriority="73"/>
+    <w:lsdException w:name="Light Shading Accent 3" w:uiPriority="60"/>
+    <w:lsdException w:name="Light List Accent 3" w:uiPriority="61"/>
+    <w:lsdException w:name="Light Grid Accent 3" w:uiPriority="62"/>
+    <w:lsdException w:name="Medium Shading 1 Accent 3" w:uiPriority="63"/>
+    <w:lsdException w:name="Medium Shading 2 Accent 3" w:uiPriority="64"/>
+    <w:lsdException w:name="Medium List 1 Accent 3" w:uiPriority="65"/>
+    <w:lsdException w:name="Medium List 2 Accent 3" w:uiPriority="66"/>
+    <w:lsdException w:name="Medium Grid 1 Accent 3" w:uiPriority="67"/>
+    <w:lsdException w:name="Medium Grid 2 Accent 3" w:uiPriority="68"/>
+    <w:lsdException w:name="Medium Grid 3 Accent 3" w:uiPriority="69"/>
+    <w:lsdException w:name="Dark List Accent 3" w:uiPriority="70"/>
+    <w:lsdException w:name="Colorful Shading Accent 3" w:uiPriority="71"/>
+    <w:lsdException w:name="Colorful List Accent 3" w:uiPriority="72"/>
+    <w:lsdException w:name="Colorful Grid Accent 3" w:uiPriority="73"/>
+    <w:lsdException w:name="Light Shading Accent 4" w:uiPriority="60"/>
+    <w:lsdException w:name="Light List Accent 4" w:uiPriority="61"/>
+    <w:lsdException w:name="Light Grid Accent 4" w:uiPriority="62"/>
+    <w:lsdException w:name="Medium Shading 1 Accent 4" w:uiPriority="63"/>
+    <w:lsdException w:name="Medium Shading 2 Accent 4" w:uiPriority="64"/>
+    <w:lsdException w:name="Medium List 1 Accent 4" w:uiPriority="65"/>
+    <w:lsdException w:name="Medium List 2 Accent 4" w:uiPriority="66"/>
+    <w:lsdException w:name="Medium Grid 1 Accent 4" w:uiPriority="67"/>
+    <w:lsdException w:name="Medium Grid 2 Accent 4" w:uiPriority="68"/>
+    <w:lsdException w:name="Medium Grid 3 Accent 4" w:uiPriority="69"/>
+    <w:lsdException w:name="Dark List Accent 4" w:uiPriority="70"/>
+    <w:lsdException w:name="Colorful Shading Accent 4" w:uiPriority="71"/>
+    <w:lsdException w:name="Colorful List Accent 4" w:uiPriority="72"/>
+    <w:lsdException w:name="Colorful Grid Accent 4" w:uiPriority="73"/>
+    <w:lsdException w:name="Light Shading Accent 5" w:uiPriority="60"/>
+    <w:lsdException w:name="Light List Accent 5" w:uiPriority="61"/>
+    <w:lsdException w:name="Light Grid Accent 5" w:uiPriority="62"/>
+    <w:lsdException w:name="Medium Shading 1 Accent 5" w:uiPriority="63"/>
+    <w:lsdException w:name="Medium Shading 2 Accent 5" w:uiPriority="64"/>
+    <w:lsdException w:name="Medium List 1 Accent 5" w:uiPriority="65"/>
+    <w:lsdException w:name="Medium List 2 Accent 5" w:uiPriority="66"/>
+    <w:lsdException w:name="Medium Grid 1 Accent 5" w:uiPriority="67"/>
+    <w:lsdException w:name="Medium Grid 2 Accent 5" w:uiPriority="68"/>
+    <w:lsdException w:name="Medium Grid 3 Accent 5" w:uiPriority="69"/>
+    <w:lsdException w:name="Dark List Accent 5" w:uiPriority="70"/>
+    <w:lsdException w:name="Colorful Shading Accent 5" w:uiPriority="71"/>
+    <w:lsdException w:name="Colorful List Accent 5" w:uiPriority="72"/>
+    <w:lsdException w:name="Colorful Grid Accent 5" w:uiPriority="73"/>
+    <w:lsdException w:name="Light Shading Accent 6" w:uiPriority="60"/>
+    <w:lsdException w:name="Light List Accent 6" w:uiPriority="61"/>
+    <w:lsdException w:name="Light Grid Accent 6" w:uiPriority="62"/>
+    <w:lsdException w:name="Medium Shading 1 Accent 6" w:uiPriority="63"/>
+    <w:lsdException w:name="Medium Shading 2 Accent 6" w:uiPriority="64"/>
+    <w:lsdException w:name="Medium List 1 Accent 6" w:uiPriority="65"/>
+    <w:lsdException w:name="Medium List 2 Accent 6" w:uiPriority="66"/>
+    <w:lsdException w:name="Medium Grid 1 Accent 6" w:uiPriority="67"/>
+    <w:lsdException w:name="Medium Grid 2 Accent 6" w:uiPriority="68"/>
+    <w:lsdException w:name="Medium Grid 3 Accent 6" w:uiPriority="69"/>
+    <w:lsdException w:name="Dark List Accent 6" w:uiPriority="70"/>
+    <w:lsdException w:name="Colorful Shading Accent 6" w:uiPriority="71"/>
+    <w:lsdException w:name="Colorful List Accent 6" w:uiPriority="72"/>
+    <w:lsdException w:name="Colorful Grid Accent 6" w:uiPriority="73"/>
+    <w:lsdException w:name="Subtle Emphasis" w:uiPriority="19" w:qFormat="1"/>
+    <w:lsdException w:name="Intense Emphasis" w:uiPriority="21" w:qFormat="1"/>
+    <w:lsdException w:name="Subtle Reference" w:uiPriority="31" w:qFormat="1"/>
+    <w:lsdException w:name="Intense Reference" w:uiPriority="32" w:qFormat="1"/>
+    <w:lsdException w:name="Book Title" w:uiPriority="33" w:qFormat="1"/>
+    <w:lsdException w:name="Bibliography" w:semiHidden="1" w:uiPriority="37" w:unhideWhenUsed="1"/>
+    <w:lsdException w:name="TOC Heading" w:semiHidden="1" w:uiPriority="39" w:unhideWhenUsed="1" w:qFormat="1"/>
+    <w:lsdException w:name="Plain Table 1" w:uiPriority="41"/>
+    <w:lsdException w:name="Plain Table 2" w:uiPriority="42"/>
+    <w:lsdException w:name="Plain Table 3" w:uiPriority="43"/>
+    <w:lsdException w:name="Plain Table 4" w:uiPriority="44"/>
+    <w:lsdException w:name="Plain Table 5" w:uiPriority="45"/>
+    <w:lsdException w:name="Grid Table Light" w:uiPriority="40"/>
+    <w:lsdException w:name="Grid Table 1 Light" w:uiPriority="46"/>
+    <w:lsdException w:name="Grid Table 2" w:uiPriority="47"/>
+    <w:lsdException w:name="Grid Table 3" w:uiPriority="48"/>
+    <w:lsdException w:name="Grid Table 4" w:uiPriority="49"/>
+    <w:lsdException w:name="Grid Table 5 Dark" w:uiPriority="50"/>
+    <w:lsdException w:name="Grid Table 6 Colorful" w:uiPriority="51"/>
+    <w:lsdException w:name="Grid Table 7 Colorful" w:uiPriority="52"/>
+    <w:lsdException w:name="Grid Table 1 Light Accent 1" w:uiPriority="46"/>
+    <w:lsdException w:name="Grid Table 2 Accent 1" w:uiPriority="47"/>
+    <w:lsdException w:name="Grid Table 3 Accent 1" w:uiPriority="48"/>
+    <w:lsdException w:name="Grid Table 4 Accent 1" w:uiPriority="49"/>
+    <w:lsdException w:name="Grid Table 5 Dark Accent 1" w:uiPriority="50"/>
+    <w:lsdException w:name="Grid Table 6 Colorful Accent 1" w:uiPriority="51"/>
+    <w:lsdException w:name="Grid Table 7 Colorful Accent 1" w:uiPriority="52"/>
+    <w:lsdException w:name="Grid Table 1 Light Accent 2" w:uiPriority="46"/>
+    <w:lsdException w:name="Grid Table 2 Accent 2" w:uiPriority="47"/>
+    <w:lsdException w:name="Grid Table 3 Accent 2" w:uiPriority="48"/>
+    <w:lsdException w:name="Grid Table 4 Accent 2" w:uiPriority="49"/>
+    <w:lsdException w:name="Grid Table 5 Dark Accent 2" w:uiPriority="50"/>
+    <w:lsdException w:name="Grid Table 6 Colorful Accent 2" w:uiPriority="51"/>
+    <w:lsdException w:name="Grid Table 7 Colorful Accent 2" w:uiPriority="52"/>
+    <w:lsdException w:name="Grid Table 1 Light Accent 3" w:uiPriority="46"/>
+    <w:lsdException w:name="Grid Table 2 Accent 3" w:uiPriority="47"/>
+    <w:lsdException w:name="Grid Table 3 Accent 3" w:uiPriority="48"/>
+    <w:lsdException w:name="Grid Table 4 Accent 3" w:uiPriority="49"/>
+    <w:lsdException w:name="Grid Table 5 Dark Accent 3" w:uiPriority="50"/>
+    <w:lsdException w:name="Grid Table 6 Colorful Accent 3" w:uiPriority="51"/>
+    <w:lsdException w:name="Grid Table 7 Colorful Accent 3" w:uiPriority="52"/>
+    <w:lsdException w:name="Grid Table 1 Light Accent 4" w:uiPriority="46"/>
+    <w:lsdException w:name="Grid Table 2 Accent 4" w:uiPriority="47"/>
+    <w:lsdException w:name="Grid Table 3 Accent 4" w:uiPriority="48"/>
+    <w:lsdException w:name="Grid Table 4 Accent 4" w:uiPriority="49"/>
+    <w:lsdException w:name="Grid Table 5 Dark Accent 4" w:uiPriority="50"/>
+    <w:lsdException w:name="Grid Table 6 Colorful Accent 4" w:uiPriority="51"/>
+    <w:lsdException w:name="Grid Table 7 Colorful Accent 4" w:uiPriority="52"/>
+    <w:lsdException w:name="Grid Table 1 Light Accent 5" w:uiPriority="46"/>
+    <w:lsdException w:name="Grid Table 2 Accent 5" w:uiPriority="47"/>
+    <w:lsdException w:name="Grid Table 3 Accent 5" w:uiPriority="48"/>
+    <w:lsdException w:name="Grid Table 4 Accent 5" w:uiPriority="49"/>
+    <w:lsdException w:name="Grid Table 5 Dark Accent 5" w:uiPriority="50"/>
+    <w:lsdException w:name="Grid Table 6 Colorful Accent 5" w:uiPriority="51"/>
+    <w:lsdException w:name="Grid Table 7 Colorful Accent 5" w:uiPriority="52"/>
+    <w:lsdException w:name="Grid Table 1 Light Accent 6" w:uiPriority="46"/>
+    <w:lsdException w:name="Grid Table 2 Accent 6" w:uiPriority="47"/>
+    <w:lsdException w:name="Grid Table 3 Accent 6" w:uiPriority="48"/>
+    <w:lsdException w:name="Grid Table 4 Accent 6" w:uiPriority="49"/>
+    <w:lsdException w:name="Grid Table 5 Dark Accent 6" w:uiPriority="50"/>
+    <w:lsdException w:name="Grid Table 6 Colorful Accent 6" w:uiPriority="51"/>
+    <w:lsdException w:name="Grid Table 7 Colorful Accent 6" w:uiPriority="52"/>
+    <w:lsdException w:name="List Table 1 Light" w:uiPriority="46"/>
+    <w:lsdException w:name="List Table 2" w:uiPriority="47"/>
+    <w:lsdException w:name="List Table 3" w:uiPriority="48"/>
+    <w:lsdException w:name="List Table 4" w:uiPriority="49"/>
+    <w:lsdException w:name="List Table 5 Dark" w:uiPriority="50"/>
+    <w:lsdException w:name="List Table 6 Colorful" w:uiPriority="51"/>
+    <w:lsdException w:name="List Table 7 Colorful" w:uiPriority="52"/>
+    <w:lsdException w:name="List Table 1 Light Accent 1" w:uiPriority="46"/>
+    <w:lsdException w:name="List Table 2 Accent 1" w:uiPriority="47"/>
+    <w:lsdException w:name="List Table 3 Accent 1" w:uiPriority="48"/>
+    <w:lsdException w:name="List Table 4 Accent 1" w:uiPriority="49"/>
+    <w:lsdException w:name="List Table 5 Dark Accent 1" w:uiPriority="50"/>
+    <w:lsdException w:name="List Table 6 Colorful Accent 1" w:uiPriority="51"/>
+    <w:lsdException w:name="List Table 7 Colorful Accent 1" w:uiPriority="52"/>
+    <w:lsdException w:name="List Table 1 Light Accent 2" w:uiPriority="46"/>
+    <w:lsdException w:name="List Table 2 Accent 2" w:uiPriority="47"/>
+    <w:lsdException w:name="List Table 3 Accent 2" w:uiPriority="48"/>
+    <w:lsdException w:name="List Table 4 Accent 2" w:uiPriority="49"/>
+    <w:lsdException w:name="List Table 5 Dark Accent 2" w:uiPriority="50"/>
+    <w:lsdException w:name="List Table 6 Colorful Accent 2" w:uiPriority="51"/>
+    <w:lsdException w:name="List Table 7 Colorful Accent 2" w:uiPriority="52"/>
+    <w:lsdException w:name="List Table 1 Light Accent 3" w:uiPriority="46"/>
+    <w:lsdException w:name="List Table 2 Accent 3" w:uiPriority="47"/>
+    <w:lsdException w:name="List Table 3 Accent 3" w:uiPriority="48"/>
+    <w:lsdException w:name="List Table 4 Accent 3" w:uiPriority="49"/>
+    <w:lsdException w:name="List Table 5 Dark Accent 3" w:uiPriority="50"/>
+    <w:lsdException w:name="List Table 6 Colorful Accent 3" w:uiPriority="51"/>
+    <w:lsdException w:name="List Table 7 Colorful Accent 3" w:uiPriority="52"/>
+    <w:lsdException w:name="List Table 1 Light Accent 4" w:uiPriority="46"/>
+    <w:lsdException w:name="List Table 2 Accent 4" w:uiPriority="47"/>
+    <w:lsdException w:name="List Table 3 Accent 4" w:uiPriority="48"/>
+    <w:lsdException w:name="List Table 4 Accent 4" w:uiPriority="49"/>
+    <w:lsdException w:name="List Table 5 Dark Accent 4" w:uiPriority="50"/>
+    <w:lsdException w:name="List Table 6 Colorful Accent 4" w:uiPriority="51"/>
+    <w:lsdException w:name="List Table 7 Colorful Accent 4" w:uiPriority="52"/>
+    <w:lsdException w:name="List Table 1 Light Accent 5" w:uiPriority="46"/>
+    <w:lsdException w:name="List Table 2 Accent 5" w:uiPriority="47"/>
+    <w:lsdException w:name="List Table 3 Accent 5" w:uiPriority="48"/>
+    <w:lsdException w:name="List Table 4 Accent 5" w:uiPriority="49"/>
+    <w:lsdException w:name="List Table 5 Dark Accent 5" w:uiPriority="50"/>
+    <w:lsdException w:name="List Table 6 Colorful Accent 5" w:uiPriority="51"/>
+    <w:lsdException w:name="List Table 7 Colorful Accent 5" w:uiPriority="52"/>
+    <w:lsdException w:name="List Table 1 Light Accent 6" w:uiPriority="46"/>
+    <w:lsdException w:name="List Table 2 Accent 6" w:uiPriority="47"/>
+    <w:lsdException w:name="List Table 3 Accent 6" w:uiPriority="48"/>
+    <w:lsdException w:name="List Table 4 Accent 6" w:uiPriority="49"/>
+    <w:lsdException w:name="List Table 5 Dark Accent 6" w:uiPriority="50"/>
+    <w:lsdException w:name="List Table 6 Colorful Accent 6" w:uiPriority="51"/>
+    <w:lsdException w:name="List Table 7 Colorful Accent 6" w:uiPriority="52"/>
   </w:latentStyles>
   <w:style w:type="paragraph" w:default="1" w:styleId="Normal">
     <w:name w:val="Normal"/>
@@ -1553,20 +1501,21 @@
         </c:dLbls>
         <c:gapWidth val="150"/>
         <c:overlap val="100"/>
-        <c:axId val="49998080"/>
-        <c:axId val="50213248"/>
+        <c:axId val="-1251263696"/>
+        <c:axId val="-1251264784"/>
       </c:barChart>
       <c:catAx>
-        <c:axId val="49998080"/>
+        <c:axId val="-1251263696"/>
         <c:scaling>
           <c:orientation val="minMax"/>
         </c:scaling>
         <c:delete val="0"/>
         <c:axPos val="b"/>
+        <c:numFmt formatCode="General" sourceLinked="0"/>
         <c:majorTickMark val="out"/>
         <c:minorTickMark val="none"/>
         <c:tickLblPos val="nextTo"/>
-        <c:crossAx val="50213248"/>
+        <c:crossAx val="-1251264784"/>
         <c:crosses val="autoZero"/>
         <c:auto val="1"/>
         <c:lblAlgn val="ctr"/>
@@ -1574,7 +1523,7 @@
         <c:noMultiLvlLbl val="0"/>
       </c:catAx>
       <c:valAx>
-        <c:axId val="50213248"/>
+        <c:axId val="-1251264784"/>
         <c:scaling>
           <c:orientation val="minMax"/>
         </c:scaling>
@@ -1585,7 +1534,7 @@
         <c:majorTickMark val="out"/>
         <c:minorTickMark val="none"/>
         <c:tickLblPos val="nextTo"/>
-        <c:crossAx val="49998080"/>
+        <c:crossAx val="-1251263696"/>
         <c:crosses val="autoZero"/>
         <c:crossBetween val="between"/>
       </c:valAx>

</xml_diff>

<commit_message>
cleaning for hester folder
</commit_message>
<xml_diff>
--- a/II.1- Relevant Factors/Impact of government action/Impact of Government action(Bruno).docx
+++ b/II.1- Relevant Factors/Impact of government action/Impact of Government action(Bruno).docx
@@ -192,15 +192,7 @@
         <w:rPr>
           <w:rStyle w:val="Emphaseintense"/>
         </w:rPr>
-        <w:t>Subsi</w:t>
-      </w:r>
-      <w:bookmarkStart w:id="0" w:name="_GoBack"/>
-      <w:bookmarkEnd w:id="0"/>
-      <w:r>
-        <w:rPr>
-          <w:rStyle w:val="Emphaseintense"/>
-        </w:rPr>
-        <w:t>dies</w:t>
+        <w:t>Subsidies</w:t>
       </w:r>
       <w:proofErr w:type="gramEnd"/>
     </w:p>
@@ -546,34 +538,14 @@
     </w:p>
     <w:p>
       <w:pPr>
-        <w:jc w:val="both"/>
-        <w:rPr>
-          <w:rFonts w:asciiTheme="majorHAnsi" w:eastAsiaTheme="majorEastAsia" w:hAnsiTheme="majorHAnsi" w:cstheme="majorBidi"/>
-          <w:i/>
-          <w:iCs/>
-          <w:color w:val="4F81BD" w:themeColor="accent1"/>
-          <w:spacing w:val="15"/>
-          <w:sz w:val="24"/>
-          <w:szCs w:val="24"/>
-          <w:lang w:val="en-US"/>
-        </w:rPr>
-      </w:pPr>
-      <w:r>
-        <w:rPr>
-          <w:lang w:val="en-US"/>
-        </w:rPr>
-        <w:lastRenderedPageBreak/>
-        <w:br w:type="page"/>
-      </w:r>
-    </w:p>
-    <w:p>
-      <w:pPr>
         <w:pStyle w:val="Sous-titre"/>
         <w:jc w:val="both"/>
         <w:rPr>
           <w:lang w:val="en-US"/>
         </w:rPr>
       </w:pPr>
+      <w:bookmarkStart w:id="0" w:name="_GoBack"/>
+      <w:bookmarkEnd w:id="0"/>
       <w:r>
         <w:rPr>
           <w:lang w:val="en-US"/>
@@ -1567,11 +1539,11 @@
         </c:dLbls>
         <c:gapWidth val="150"/>
         <c:overlap val="100"/>
-        <c:axId val="107104128"/>
-        <c:axId val="124297216"/>
+        <c:axId val="112657152"/>
+        <c:axId val="112658688"/>
       </c:barChart>
       <c:catAx>
-        <c:axId val="107104128"/>
+        <c:axId val="112657152"/>
         <c:scaling>
           <c:orientation val="minMax"/>
         </c:scaling>
@@ -1580,7 +1552,7 @@
         <c:majorTickMark val="out"/>
         <c:minorTickMark val="none"/>
         <c:tickLblPos val="nextTo"/>
-        <c:crossAx val="124297216"/>
+        <c:crossAx val="112658688"/>
         <c:crosses val="autoZero"/>
         <c:auto val="1"/>
         <c:lblAlgn val="ctr"/>
@@ -1588,7 +1560,7 @@
         <c:noMultiLvlLbl val="0"/>
       </c:catAx>
       <c:valAx>
-        <c:axId val="124297216"/>
+        <c:axId val="112658688"/>
         <c:scaling>
           <c:orientation val="minMax"/>
         </c:scaling>
@@ -1599,7 +1571,7 @@
         <c:majorTickMark val="out"/>
         <c:minorTickMark val="none"/>
         <c:tickLblPos val="nextTo"/>
-        <c:crossAx val="107104128"/>
+        <c:crossAx val="112657152"/>
         <c:crosses val="autoZero"/>
         <c:crossBetween val="between"/>
       </c:valAx>

</xml_diff>